<commit_message>
Added UART and GPIO, removed second IIC
</commit_message>
<xml_diff>
--- a/documentation_source/GFE_System_Description.docx
+++ b/documentation_source/GFE_System_Description.docx
@@ -354,7 +354,6 @@
       <w:bookmarkStart w:name="_Toc" w:id="1"/>
       <w:r>
         <w:rPr>
-          <w:rStyle w:val="Hyperlink.1"/>
           <w:rtl w:val="0"/>
           <w:lang w:val="en-US"/>
         </w:rPr>
@@ -369,7 +368,6 @@
       <w:bookmarkEnd w:id="0"/>
       <w:r>
         <w:rPr>
-          <w:rStyle w:val="Hyperlink.1"/>
           <w:rtl w:val="0"/>
           <w:lang w:val="en-US"/>
         </w:rPr>
@@ -383,7 +381,6 @@
       </w:r>
       <w:r>
         <w:rPr>
-          <w:rStyle w:val="Hyperlink.1"/>
           <w:rtl w:val="0"/>
           <w:lang w:val="en-US"/>
         </w:rPr>
@@ -397,7 +394,6 @@
       </w:r>
       <w:r>
         <w:rPr>
-          <w:rStyle w:val="Hyperlink.1"/>
           <w:rtl w:val="0"/>
           <w:lang w:val="en-US"/>
         </w:rPr>
@@ -411,7 +407,7 @@
               <wp:posOffset>450850</wp:posOffset>
             </wp:positionH>
             <wp:positionV relativeFrom="line">
-              <wp:posOffset>164463</wp:posOffset>
+              <wp:posOffset>164464</wp:posOffset>
             </wp:positionV>
             <wp:extent cx="6858000" cy="4035553"/>
             <wp:effectExtent l="0" t="0" r="0" b="0"/>
@@ -501,7 +497,6 @@
       </w:pPr>
       <w:r>
         <w:rPr>
-          <w:rStyle w:val="Hyperlink.1"/>
           <w:rtl w:val="0"/>
           <w:lang w:val="en-US"/>
         </w:rPr>
@@ -509,7 +504,6 @@
       </w:r>
       <w:r>
         <w:rPr>
-          <w:rStyle w:val="Hyperlink.1"/>
           <w:rtl w:val="0"/>
           <w:lang w:val="en-US"/>
         </w:rPr>
@@ -517,7 +511,6 @@
       </w:r>
       <w:r>
         <w:rPr>
-          <w:rStyle w:val="Hyperlink.1"/>
           <w:rtl w:val="0"/>
           <w:lang w:val="en-US"/>
         </w:rPr>
@@ -529,12 +522,12 @@
         <w:pStyle w:val="Body A"/>
         <w:spacing w:line="240" w:lineRule="auto"/>
         <w:rPr>
-          <w:rStyle w:val="Hyperlink.1"/>
+          <w:rStyle w:val="None"/>
+          <w:lang w:val="en-US"/>
         </w:rPr>
       </w:pPr>
       <w:r>
         <w:rPr>
-          <w:rStyle w:val="Hyperlink.1"/>
           <w:rtl w:val="0"/>
           <w:lang w:val="en-US"/>
         </w:rPr>
@@ -542,7 +535,6 @@
       </w:r>
       <w:r>
         <w:rPr>
-          <w:rStyle w:val="Hyperlink.1"/>
           <w:rtl w:val="0"/>
           <w:lang w:val="en-US"/>
         </w:rPr>
@@ -550,7 +542,6 @@
       </w:r>
       <w:r>
         <w:rPr>
-          <w:rStyle w:val="Hyperlink.1"/>
           <w:rtl w:val="0"/>
           <w:lang w:val="en-US"/>
         </w:rPr>
@@ -587,7 +578,7 @@
       </w:r>
       <w:r>
         <w:rPr>
-          <w:rStyle w:val="Hyperlink.1"/>
+          <w:rStyle w:val="None"/>
           <w:rtl w:val="0"/>
           <w:lang w:val="en-US"/>
         </w:rPr>
@@ -601,7 +592,7 @@
       </w:r>
       <w:r>
         <w:rPr>
-          <w:rStyle w:val="Hyperlink.1"/>
+          <w:rStyle w:val="None"/>
           <w:rtl w:val="0"/>
           <w:lang w:val="en-US"/>
         </w:rPr>
@@ -638,7 +629,7 @@
       </w:pPr>
       <w:r>
         <w:rPr>
-          <w:rStyle w:val="Hyperlink.1"/>
+          <w:rStyle w:val="None"/>
           <w:rFonts w:ascii="Trebuchet MS" w:hAnsi="Trebuchet MS"/>
           <w:rtl w:val="0"/>
           <w:lang w:val="en-US"/>
@@ -653,7 +644,7 @@
       </w:pPr>
       <w:r>
         <w:rPr>
-          <w:rStyle w:val="Hyperlink.1"/>
+          <w:rStyle w:val="None"/>
           <w:rtl w:val="0"/>
           <w:lang w:val="en-US"/>
         </w:rPr>
@@ -666,7 +657,7 @@
       </w:pPr>
       <w:r>
         <w:rPr>
-          <w:rStyle w:val="Hyperlink.1"/>
+          <w:rStyle w:val="None"/>
           <w:rtl w:val="0"/>
           <w:lang w:val="en-US"/>
         </w:rPr>
@@ -694,7 +685,7 @@
       </w:r>
       <w:r>
         <w:rPr>
-          <w:rStyle w:val="Hyperlink.1"/>
+          <w:rStyle w:val="None"/>
           <w:rtl w:val="0"/>
           <w:lang w:val="en-US"/>
         </w:rPr>
@@ -707,7 +698,7 @@
       </w:pPr>
       <w:r>
         <w:rPr>
-          <w:rStyle w:val="Hyperlink.1"/>
+          <w:rStyle w:val="None"/>
           <w:rtl w:val="0"/>
           <w:lang w:val="en-US"/>
         </w:rPr>
@@ -969,25 +960,25 @@
             </w:pPr>
             <w:r>
               <w:rPr>
-                <w:rStyle w:val="Hyperlink.2"/>
+                <w:rStyle w:val="Hyperlink.1"/>
               </w:rPr>
               <w:fldChar w:fldCharType="begin" w:fldLock="0"/>
             </w:r>
             <w:r>
               <w:rPr>
-                <w:rStyle w:val="Hyperlink.2"/>
+                <w:rStyle w:val="Hyperlink.1"/>
               </w:rPr>
               <w:instrText xml:space="preserve"> HYPERLINK "https://www.xilinx.com/support/documentation/ip_documentation/axi_interconnect/v2_1/pg059-axi-interconnect.pdf"</w:instrText>
             </w:r>
             <w:r>
               <w:rPr>
-                <w:rStyle w:val="Hyperlink.2"/>
+                <w:rStyle w:val="Hyperlink.1"/>
               </w:rPr>
               <w:fldChar w:fldCharType="separate" w:fldLock="0"/>
             </w:r>
             <w:r>
               <w:rPr>
-                <w:rStyle w:val="Hyperlink.2"/>
+                <w:rStyle w:val="Hyperlink.1"/>
                 <w:rtl w:val="0"/>
                 <w:lang w:val="en-US"/>
               </w:rPr>
@@ -1052,7 +1043,7 @@
             </w:pPr>
             <w:r>
               <w:rPr>
-                <w:rStyle w:val="Hyperlink.2"/>
+                <w:rStyle w:val="Hyperlink.1"/>
                 <w:rtl w:val="0"/>
                 <w:lang w:val="en-US"/>
               </w:rPr>
@@ -1085,7 +1076,7 @@
             </w:pPr>
             <w:r>
               <w:rPr>
-                <w:rStyle w:val="Hyperlink.2"/>
+                <w:rStyle w:val="Hyperlink.1"/>
                 <w:rtl w:val="0"/>
                 <w:lang w:val="en-US"/>
               </w:rPr>
@@ -1118,25 +1109,25 @@
             </w:pPr>
             <w:r>
               <w:rPr>
-                <w:rStyle w:val="Hyperlink.2"/>
+                <w:rStyle w:val="Hyperlink.1"/>
               </w:rPr>
               <w:fldChar w:fldCharType="begin" w:fldLock="0"/>
             </w:r>
             <w:r>
               <w:rPr>
-                <w:rStyle w:val="Hyperlink.2"/>
+                <w:rStyle w:val="Hyperlink.1"/>
               </w:rPr>
               <w:instrText xml:space="preserve"> HYPERLINK "https://www.xilinx.com/support/documentation/ip_documentation/ultrascale_memory_ip/v1_4/pg150-ultrascale-memory-ip.pdf"</w:instrText>
             </w:r>
             <w:r>
               <w:rPr>
-                <w:rStyle w:val="Hyperlink.2"/>
+                <w:rStyle w:val="Hyperlink.1"/>
               </w:rPr>
               <w:fldChar w:fldCharType="separate" w:fldLock="0"/>
             </w:r>
             <w:r>
               <w:rPr>
-                <w:rStyle w:val="Hyperlink.2"/>
+                <w:rStyle w:val="Hyperlink.1"/>
                 <w:rtl w:val="0"/>
                 <w:lang w:val="en-US"/>
               </w:rPr>
@@ -1201,7 +1192,7 @@
             </w:pPr>
             <w:r>
               <w:rPr>
-                <w:rStyle w:val="Hyperlink.2"/>
+                <w:rStyle w:val="Hyperlink.1"/>
                 <w:rtl w:val="0"/>
                 <w:lang w:val="en-US"/>
               </w:rPr>
@@ -1234,7 +1225,7 @@
             </w:pPr>
             <w:r>
               <w:rPr>
-                <w:rStyle w:val="Hyperlink.2"/>
+                <w:rStyle w:val="Hyperlink.1"/>
                 <w:rtl w:val="0"/>
                 <w:lang w:val="en-US"/>
               </w:rPr>
@@ -1267,25 +1258,25 @@
             </w:pPr>
             <w:r>
               <w:rPr>
-                <w:rStyle w:val="Hyperlink.2"/>
+                <w:rStyle w:val="Hyperlink.1"/>
               </w:rPr>
               <w:fldChar w:fldCharType="begin" w:fldLock="0"/>
             </w:r>
             <w:r>
               <w:rPr>
-                <w:rStyle w:val="Hyperlink.2"/>
+                <w:rStyle w:val="Hyperlink.1"/>
               </w:rPr>
               <w:instrText xml:space="preserve"> HYPERLINK "https://www.xilinx.com/support/documentation/ip_documentation/axi_bram_ctrl/v4_0/pg078-axi-bram-ctrl.pdf"</w:instrText>
             </w:r>
             <w:r>
               <w:rPr>
-                <w:rStyle w:val="Hyperlink.2"/>
+                <w:rStyle w:val="Hyperlink.1"/>
               </w:rPr>
               <w:fldChar w:fldCharType="separate" w:fldLock="0"/>
             </w:r>
             <w:r>
               <w:rPr>
-                <w:rStyle w:val="Hyperlink.2"/>
+                <w:rStyle w:val="Hyperlink.1"/>
                 <w:rtl w:val="0"/>
                 <w:lang w:val="en-US"/>
               </w:rPr>
@@ -1350,7 +1341,7 @@
             </w:pPr>
             <w:r>
               <w:rPr>
-                <w:rStyle w:val="Hyperlink.2"/>
+                <w:rStyle w:val="Hyperlink.1"/>
                 <w:rtl w:val="0"/>
                 <w:lang w:val="en-US"/>
               </w:rPr>
@@ -1383,7 +1374,7 @@
             </w:pPr>
             <w:r>
               <w:rPr>
-                <w:rStyle w:val="Hyperlink.2"/>
+                <w:rStyle w:val="Hyperlink.1"/>
                 <w:rtl w:val="0"/>
                 <w:lang w:val="en-US"/>
               </w:rPr>
@@ -1416,25 +1407,25 @@
             </w:pPr>
             <w:r>
               <w:rPr>
-                <w:rStyle w:val="Hyperlink.2"/>
+                <w:rStyle w:val="Hyperlink.1"/>
               </w:rPr>
               <w:fldChar w:fldCharType="begin" w:fldLock="0"/>
             </w:r>
             <w:r>
               <w:rPr>
-                <w:rStyle w:val="Hyperlink.2"/>
+                <w:rStyle w:val="Hyperlink.1"/>
               </w:rPr>
               <w:instrText xml:space="preserve"> HYPERLINK "https://www.xilinx.com/support/documentation/ip_documentation/axi_uart16550/v2_0/pg143-axi-uart16550.pdf"</w:instrText>
             </w:r>
             <w:r>
               <w:rPr>
-                <w:rStyle w:val="Hyperlink.2"/>
+                <w:rStyle w:val="Hyperlink.1"/>
               </w:rPr>
               <w:fldChar w:fldCharType="separate" w:fldLock="0"/>
             </w:r>
             <w:r>
               <w:rPr>
-                <w:rStyle w:val="Hyperlink.2"/>
+                <w:rStyle w:val="Hyperlink.1"/>
                 <w:rtl w:val="0"/>
                 <w:lang w:val="en-US"/>
               </w:rPr>
@@ -1499,7 +1490,7 @@
             </w:pPr>
             <w:r>
               <w:rPr>
-                <w:rStyle w:val="Hyperlink.2"/>
+                <w:rStyle w:val="Hyperlink.1"/>
                 <w:rtl w:val="0"/>
                 <w:lang w:val="en-US"/>
               </w:rPr>
@@ -1532,7 +1523,7 @@
             </w:pPr>
             <w:r>
               <w:rPr>
-                <w:rStyle w:val="Hyperlink.2"/>
+                <w:rStyle w:val="Hyperlink.1"/>
                 <w:rtl w:val="0"/>
                 <w:lang w:val="en-US"/>
               </w:rPr>
@@ -1565,25 +1556,25 @@
             </w:pPr>
             <w:r>
               <w:rPr>
-                <w:rStyle w:val="Hyperlink.2"/>
+                <w:rStyle w:val="Hyperlink.1"/>
               </w:rPr>
               <w:fldChar w:fldCharType="begin" w:fldLock="0"/>
             </w:r>
             <w:r>
               <w:rPr>
-                <w:rStyle w:val="Hyperlink.2"/>
+                <w:rStyle w:val="Hyperlink.1"/>
               </w:rPr>
               <w:instrText xml:space="preserve"> HYPERLINK "https://www.xilinx.com/support/documentation/ip_documentation/axi_ethernet/v7_0/pg138-axi-ethernet.pdf"</w:instrText>
             </w:r>
             <w:r>
               <w:rPr>
-                <w:rStyle w:val="Hyperlink.2"/>
+                <w:rStyle w:val="Hyperlink.1"/>
               </w:rPr>
               <w:fldChar w:fldCharType="separate" w:fldLock="0"/>
             </w:r>
             <w:r>
               <w:rPr>
-                <w:rStyle w:val="Hyperlink.2"/>
+                <w:rStyle w:val="Hyperlink.1"/>
                 <w:rtl w:val="0"/>
                 <w:lang w:val="en-US"/>
               </w:rPr>
@@ -1648,7 +1639,7 @@
             </w:pPr>
             <w:r>
               <w:rPr>
-                <w:rStyle w:val="Hyperlink.2"/>
+                <w:rStyle w:val="Hyperlink.1"/>
                 <w:rtl w:val="0"/>
                 <w:lang w:val="en-US"/>
               </w:rPr>
@@ -1681,7 +1672,7 @@
             </w:pPr>
             <w:r>
               <w:rPr>
-                <w:rStyle w:val="Hyperlink.2"/>
+                <w:rStyle w:val="Hyperlink.1"/>
                 <w:rtl w:val="0"/>
                 <w:lang w:val="en-US"/>
               </w:rPr>
@@ -1714,7 +1705,7 @@
             </w:pPr>
             <w:r>
               <w:rPr>
-                <w:rStyle w:val="Hyperlink.2"/>
+                <w:rStyle w:val="Hyperlink.1"/>
                 <w:rtl w:val="0"/>
                 <w:lang w:val="en-US"/>
               </w:rPr>
@@ -1775,7 +1766,7 @@
             </w:pPr>
             <w:r>
               <w:rPr>
-                <w:rStyle w:val="Hyperlink.2"/>
+                <w:rStyle w:val="Hyperlink.1"/>
                 <w:rtl w:val="0"/>
                 <w:lang w:val="en-US"/>
               </w:rPr>
@@ -1808,7 +1799,7 @@
             </w:pPr>
             <w:r>
               <w:rPr>
-                <w:rStyle w:val="Hyperlink.2"/>
+                <w:rStyle w:val="Hyperlink.1"/>
                 <w:rtl w:val="0"/>
                 <w:lang w:val="en-US"/>
               </w:rPr>
@@ -1841,7 +1832,7 @@
             </w:pPr>
             <w:r>
               <w:rPr>
-                <w:rStyle w:val="Hyperlink.2"/>
+                <w:rStyle w:val="Hyperlink.1"/>
                 <w:rtl w:val="0"/>
                 <w:lang w:val="en-US"/>
               </w:rPr>
@@ -1902,7 +1893,7 @@
             </w:pPr>
             <w:r>
               <w:rPr>
-                <w:rStyle w:val="Hyperlink.2"/>
+                <w:rStyle w:val="Hyperlink.1"/>
                 <w:rtl w:val="0"/>
                 <w:lang w:val="en-US"/>
               </w:rPr>
@@ -1935,7 +1926,7 @@
             </w:pPr>
             <w:r>
               <w:rPr>
-                <w:rStyle w:val="Hyperlink.2"/>
+                <w:rStyle w:val="Hyperlink.1"/>
                 <w:rtl w:val="0"/>
                 <w:lang w:val="en-US"/>
               </w:rPr>
@@ -1968,7 +1959,7 @@
             </w:pPr>
             <w:r>
               <w:rPr>
-                <w:rStyle w:val="Hyperlink.2"/>
+                <w:rStyle w:val="Hyperlink.1"/>
                 <w:rtl w:val="0"/>
                 <w:lang w:val="en-US"/>
               </w:rPr>
@@ -2029,7 +2020,7 @@
             </w:pPr>
             <w:r>
               <w:rPr>
-                <w:rStyle w:val="Hyperlink.2"/>
+                <w:rStyle w:val="Hyperlink.1"/>
                 <w:rtl w:val="0"/>
                 <w:lang w:val="en-US"/>
               </w:rPr>
@@ -2062,7 +2053,7 @@
             </w:pPr>
             <w:r>
               <w:rPr>
-                <w:rStyle w:val="Hyperlink.2"/>
+                <w:rStyle w:val="Hyperlink.1"/>
                 <w:rtl w:val="0"/>
                 <w:lang w:val="en-US"/>
               </w:rPr>
@@ -2451,7 +2442,7 @@
             </w:pPr>
             <w:r>
               <w:rPr>
-                <w:rStyle w:val="Hyperlink.2"/>
+                <w:rStyle w:val="Hyperlink.1"/>
                 <w:rtl w:val="0"/>
                 <w:lang w:val="en-US"/>
               </w:rPr>
@@ -2486,7 +2477,7 @@
             </w:pPr>
             <w:r>
               <w:rPr>
-                <w:rStyle w:val="Hyperlink.2"/>
+                <w:rStyle w:val="Hyperlink.1"/>
                 <w:rtl w:val="0"/>
                 <w:lang w:val="en-US"/>
               </w:rPr>
@@ -2521,7 +2512,7 @@
             </w:pPr>
             <w:r>
               <w:rPr>
-                <w:rStyle w:val="Hyperlink.2"/>
+                <w:rStyle w:val="Hyperlink.1"/>
                 <w:rtl w:val="0"/>
                 <w:lang w:val="en-US"/>
               </w:rPr>
@@ -2562,7 +2553,7 @@
             </w:pPr>
             <w:r>
               <w:rPr>
-                <w:rStyle w:val="Hyperlink.2"/>
+                <w:rStyle w:val="Hyperlink.1"/>
                 <w:rtl w:val="0"/>
                 <w:lang w:val="en-US"/>
               </w:rPr>
@@ -2597,7 +2588,7 @@
             </w:pPr>
             <w:r>
               <w:rPr>
-                <w:rStyle w:val="Hyperlink.2"/>
+                <w:rStyle w:val="Hyperlink.1"/>
                 <w:rtl w:val="0"/>
                 <w:lang w:val="en-US"/>
               </w:rPr>
@@ -2632,7 +2623,7 @@
             </w:pPr>
             <w:r>
               <w:rPr>
-                <w:rStyle w:val="Hyperlink.2"/>
+                <w:rStyle w:val="Hyperlink.1"/>
                 <w:rtl w:val="0"/>
                 <w:lang w:val="en-US"/>
               </w:rPr>
@@ -2673,7 +2664,7 @@
             </w:pPr>
             <w:r>
               <w:rPr>
-                <w:rStyle w:val="Hyperlink.2"/>
+                <w:rStyle w:val="Hyperlink.1"/>
                 <w:rtl w:val="0"/>
                 <w:lang w:val="en-US"/>
               </w:rPr>
@@ -2708,7 +2699,7 @@
             </w:pPr>
             <w:r>
               <w:rPr>
-                <w:rStyle w:val="Hyperlink.2"/>
+                <w:rStyle w:val="Hyperlink.1"/>
                 <w:rtl w:val="0"/>
                 <w:lang w:val="en-US"/>
               </w:rPr>
@@ -2743,7 +2734,7 @@
             </w:pPr>
             <w:r>
               <w:rPr>
-                <w:rStyle w:val="Hyperlink.2"/>
+                <w:rStyle w:val="Hyperlink.1"/>
                 <w:rtl w:val="0"/>
                 <w:lang w:val="en-US"/>
               </w:rPr>
@@ -2784,7 +2775,7 @@
             </w:pPr>
             <w:r>
               <w:rPr>
-                <w:rStyle w:val="Hyperlink.2"/>
+                <w:rStyle w:val="Hyperlink.1"/>
                 <w:rtl w:val="0"/>
                 <w:lang w:val="en-US"/>
               </w:rPr>
@@ -2819,7 +2810,7 @@
             </w:pPr>
             <w:r>
               <w:rPr>
-                <w:rStyle w:val="Hyperlink.2"/>
+                <w:rStyle w:val="Hyperlink.1"/>
                 <w:rtl w:val="0"/>
                 <w:lang w:val="en-US"/>
               </w:rPr>
@@ -2854,7 +2845,7 @@
             </w:pPr>
             <w:r>
               <w:rPr>
-                <w:rStyle w:val="Hyperlink.2"/>
+                <w:rStyle w:val="Hyperlink.1"/>
                 <w:rtl w:val="0"/>
                 <w:lang w:val="en-US"/>
               </w:rPr>
@@ -2896,7 +2887,7 @@
             </w:pPr>
             <w:r>
               <w:rPr>
-                <w:rStyle w:val="Hyperlink.2"/>
+                <w:rStyle w:val="Hyperlink.1"/>
                 <w:rtl w:val="0"/>
                 <w:lang w:val="en-US"/>
               </w:rPr>
@@ -2931,7 +2922,7 @@
             </w:pPr>
             <w:r>
               <w:rPr>
-                <w:rStyle w:val="Hyperlink.2"/>
+                <w:rStyle w:val="Hyperlink.1"/>
                 <w:rtl w:val="0"/>
                 <w:lang w:val="en-US"/>
               </w:rPr>
@@ -2988,7 +2979,7 @@
             </w:pPr>
             <w:r>
               <w:rPr>
-                <w:rStyle w:val="Hyperlink.2"/>
+                <w:rStyle w:val="Hyperlink.1"/>
                 <w:rtl w:val="0"/>
                 <w:lang w:val="en-US"/>
               </w:rPr>
@@ -3026,7 +3017,7 @@
             </w:pPr>
             <w:r>
               <w:rPr>
-                <w:rStyle w:val="Hyperlink.2"/>
+                <w:rStyle w:val="Hyperlink.1"/>
                 <w:rtl w:val="0"/>
                 <w:lang w:val="en-US"/>
               </w:rPr>
@@ -3046,7 +3037,7 @@
             </w:pPr>
             <w:r>
               <w:rPr>
-                <w:rStyle w:val="Hyperlink.2"/>
+                <w:rStyle w:val="Hyperlink.1"/>
                 <w:rtl w:val="0"/>
                 <w:lang w:val="en-US"/>
               </w:rPr>
@@ -3087,7 +3078,7 @@
             </w:pPr>
             <w:r>
               <w:rPr>
-                <w:rStyle w:val="Hyperlink.2"/>
+                <w:rStyle w:val="Hyperlink.1"/>
                 <w:rtl w:val="0"/>
                 <w:lang w:val="en-US"/>
               </w:rPr>
@@ -3121,7 +3112,7 @@
             </w:pPr>
             <w:r>
               <w:rPr>
-                <w:rStyle w:val="Hyperlink.2"/>
+                <w:rStyle w:val="Hyperlink.1"/>
                 <w:rtl w:val="0"/>
                 <w:lang w:val="en-US"/>
               </w:rPr>
@@ -3155,7 +3146,7 @@
             </w:pPr>
             <w:r>
               <w:rPr>
-                <w:rStyle w:val="Hyperlink.2"/>
+                <w:rStyle w:val="Hyperlink.1"/>
                 <w:rtl w:val="0"/>
                 <w:lang w:val="en-US"/>
               </w:rPr>
@@ -3189,7 +3180,7 @@
             </w:pPr>
             <w:r>
               <w:rPr>
-                <w:rStyle w:val="Hyperlink.2"/>
+                <w:rStyle w:val="Hyperlink.1"/>
                 <w:rtl w:val="0"/>
                 <w:lang w:val="en-US"/>
               </w:rPr>
@@ -3223,7 +3214,7 @@
             </w:pPr>
             <w:r>
               <w:rPr>
-                <w:rStyle w:val="Hyperlink.2"/>
+                <w:rStyle w:val="Hyperlink.1"/>
                 <w:rtl w:val="0"/>
                 <w:lang w:val="en-US"/>
               </w:rPr>
@@ -3264,7 +3255,7 @@
             </w:pPr>
             <w:r>
               <w:rPr>
-                <w:rStyle w:val="Hyperlink.2"/>
+                <w:rStyle w:val="Hyperlink.1"/>
                 <w:rtl w:val="0"/>
                 <w:lang w:val="en-US"/>
               </w:rPr>
@@ -3298,7 +3289,7 @@
             </w:pPr>
             <w:r>
               <w:rPr>
-                <w:rStyle w:val="Hyperlink.2"/>
+                <w:rStyle w:val="Hyperlink.1"/>
                 <w:rtl w:val="0"/>
                 <w:lang w:val="en-US"/>
               </w:rPr>
@@ -3332,7 +3323,7 @@
             </w:pPr>
             <w:r>
               <w:rPr>
-                <w:rStyle w:val="Hyperlink.2"/>
+                <w:rStyle w:val="Hyperlink.1"/>
                 <w:rtl w:val="0"/>
                 <w:lang w:val="en-US"/>
               </w:rPr>
@@ -3366,7 +3357,7 @@
             </w:pPr>
             <w:r>
               <w:rPr>
-                <w:rStyle w:val="Hyperlink.2"/>
+                <w:rStyle w:val="Hyperlink.1"/>
                 <w:rtl w:val="0"/>
                 <w:lang w:val="en-US"/>
               </w:rPr>
@@ -3400,7 +3391,7 @@
             </w:pPr>
             <w:r>
               <w:rPr>
-                <w:rStyle w:val="Hyperlink.2"/>
+                <w:rStyle w:val="Hyperlink.1"/>
                 <w:rtl w:val="0"/>
                 <w:lang w:val="en-US"/>
               </w:rPr>
@@ -3441,7 +3432,7 @@
             </w:pPr>
             <w:r>
               <w:rPr>
-                <w:rStyle w:val="Hyperlink.2"/>
+                <w:rStyle w:val="Hyperlink.1"/>
                 <w:rtl w:val="0"/>
                 <w:lang w:val="en-US"/>
               </w:rPr>
@@ -3475,7 +3466,7 @@
             </w:pPr>
             <w:r>
               <w:rPr>
-                <w:rStyle w:val="Hyperlink.2"/>
+                <w:rStyle w:val="Hyperlink.1"/>
                 <w:rtl w:val="0"/>
                 <w:lang w:val="en-US"/>
               </w:rPr>
@@ -3509,7 +3500,7 @@
             </w:pPr>
             <w:r>
               <w:rPr>
-                <w:rStyle w:val="Hyperlink.2"/>
+                <w:rStyle w:val="Hyperlink.1"/>
                 <w:rtl w:val="0"/>
                 <w:lang w:val="en-US"/>
               </w:rPr>
@@ -3543,7 +3534,7 @@
             </w:pPr>
             <w:r>
               <w:rPr>
-                <w:rStyle w:val="Hyperlink.2"/>
+                <w:rStyle w:val="Hyperlink.1"/>
                 <w:rtl w:val="0"/>
                 <w:lang w:val="en-US"/>
               </w:rPr>
@@ -3577,7 +3568,7 @@
             </w:pPr>
             <w:r>
               <w:rPr>
-                <w:rStyle w:val="Hyperlink.2"/>
+                <w:rStyle w:val="Hyperlink.1"/>
                 <w:rtl w:val="0"/>
                 <w:lang w:val="en-US"/>
               </w:rPr>
@@ -3618,7 +3609,7 @@
             </w:pPr>
             <w:r>
               <w:rPr>
-                <w:rStyle w:val="Hyperlink.2"/>
+                <w:rStyle w:val="Hyperlink.1"/>
                 <w:rtl w:val="0"/>
                 <w:lang w:val="en-US"/>
               </w:rPr>
@@ -3653,7 +3644,7 @@
             </w:pPr>
             <w:r>
               <w:rPr>
-                <w:rStyle w:val="Hyperlink.2"/>
+                <w:rStyle w:val="Hyperlink.1"/>
                 <w:rtl w:val="0"/>
                 <w:lang w:val="en-US"/>
               </w:rPr>
@@ -3694,7 +3685,7 @@
             </w:pPr>
             <w:r>
               <w:rPr>
-                <w:rStyle w:val="Hyperlink.2"/>
+                <w:rStyle w:val="Hyperlink.1"/>
                 <w:rtl w:val="0"/>
                 <w:lang w:val="en-US"/>
               </w:rPr>
@@ -3729,7 +3720,7 @@
             </w:pPr>
             <w:r>
               <w:rPr>
-                <w:rStyle w:val="Hyperlink.2"/>
+                <w:rStyle w:val="Hyperlink.1"/>
                 <w:rtl w:val="0"/>
                 <w:lang w:val="en-US"/>
               </w:rPr>
@@ -3770,7 +3761,7 @@
             </w:pPr>
             <w:r>
               <w:rPr>
-                <w:rStyle w:val="Hyperlink.2"/>
+                <w:rStyle w:val="Hyperlink.1"/>
                 <w:rtl w:val="0"/>
                 <w:lang w:val="en-US"/>
               </w:rPr>
@@ -3805,7 +3796,7 @@
             </w:pPr>
             <w:r>
               <w:rPr>
-                <w:rStyle w:val="Hyperlink.2"/>
+                <w:rStyle w:val="Hyperlink.1"/>
                 <w:rtl w:val="0"/>
                 <w:lang w:val="en-US"/>
               </w:rPr>
@@ -3840,7 +3831,7 @@
             </w:pPr>
             <w:r>
               <w:rPr>
-                <w:rStyle w:val="Hyperlink.2"/>
+                <w:rStyle w:val="Hyperlink.1"/>
                 <w:rtl w:val="0"/>
                 <w:lang w:val="en-US"/>
               </w:rPr>
@@ -3881,7 +3872,7 @@
             </w:pPr>
             <w:r>
               <w:rPr>
-                <w:rStyle w:val="Hyperlink.2"/>
+                <w:rStyle w:val="Hyperlink.1"/>
                 <w:rtl w:val="0"/>
                 <w:lang w:val="en-US"/>
               </w:rPr>
@@ -3916,7 +3907,7 @@
             </w:pPr>
             <w:r>
               <w:rPr>
-                <w:rStyle w:val="Hyperlink.2"/>
+                <w:rStyle w:val="Hyperlink.1"/>
                 <w:rtl w:val="0"/>
                 <w:lang w:val="en-US"/>
               </w:rPr>
@@ -3957,7 +3948,7 @@
             </w:pPr>
             <w:r>
               <w:rPr>
-                <w:rStyle w:val="Hyperlink.2"/>
+                <w:rStyle w:val="Hyperlink.1"/>
                 <w:rtl w:val="0"/>
                 <w:lang w:val="en-US"/>
               </w:rPr>
@@ -3992,7 +3983,7 @@
             </w:pPr>
             <w:r>
               <w:rPr>
-                <w:rStyle w:val="Hyperlink.2"/>
+                <w:rStyle w:val="Hyperlink.1"/>
                 <w:rtl w:val="0"/>
                 <w:lang w:val="en-US"/>
               </w:rPr>
@@ -4027,7 +4018,7 @@
             </w:pPr>
             <w:r>
               <w:rPr>
-                <w:rStyle w:val="Hyperlink.2"/>
+                <w:rStyle w:val="Hyperlink.1"/>
                 <w:rtl w:val="0"/>
                 <w:lang w:val="en-US"/>
               </w:rPr>
@@ -4069,7 +4060,7 @@
             </w:pPr>
             <w:r>
               <w:rPr>
-                <w:rStyle w:val="Hyperlink.2"/>
+                <w:rStyle w:val="Hyperlink.1"/>
                 <w:rtl w:val="0"/>
                 <w:lang w:val="en-US"/>
               </w:rPr>
@@ -4104,7 +4095,7 @@
             </w:pPr>
             <w:r>
               <w:rPr>
-                <w:rStyle w:val="Hyperlink.2"/>
+                <w:rStyle w:val="Hyperlink.1"/>
                 <w:rtl w:val="0"/>
                 <w:lang w:val="en-US"/>
               </w:rPr>
@@ -4160,7 +4151,7 @@
             </w:pPr>
             <w:r>
               <w:rPr>
-                <w:rStyle w:val="Hyperlink.2"/>
+                <w:rStyle w:val="Hyperlink.1"/>
                 <w:rtl w:val="0"/>
                 <w:lang w:val="en-US"/>
               </w:rPr>
@@ -4194,7 +4185,7 @@
             </w:pPr>
             <w:r>
               <w:rPr>
-                <w:rStyle w:val="Hyperlink.2"/>
+                <w:rStyle w:val="Hyperlink.1"/>
                 <w:rtl w:val="0"/>
                 <w:lang w:val="en-US"/>
               </w:rPr>
@@ -4228,7 +4219,7 @@
             </w:pPr>
             <w:r>
               <w:rPr>
-                <w:rStyle w:val="Hyperlink.2"/>
+                <w:rStyle w:val="Hyperlink.1"/>
                 <w:rtl w:val="0"/>
                 <w:lang w:val="en-US"/>
               </w:rPr>
@@ -4262,7 +4253,7 @@
             </w:pPr>
             <w:r>
               <w:rPr>
-                <w:rStyle w:val="Hyperlink.2"/>
+                <w:rStyle w:val="Hyperlink.1"/>
                 <w:rtl w:val="0"/>
                 <w:lang w:val="en-US"/>
               </w:rPr>
@@ -4303,7 +4294,7 @@
             </w:pPr>
             <w:r>
               <w:rPr>
-                <w:rStyle w:val="Hyperlink.2"/>
+                <w:rStyle w:val="Hyperlink.1"/>
                 <w:rtl w:val="0"/>
                 <w:lang w:val="en-US"/>
               </w:rPr>
@@ -4337,7 +4328,7 @@
             </w:pPr>
             <w:r>
               <w:rPr>
-                <w:rStyle w:val="Hyperlink.2"/>
+                <w:rStyle w:val="Hyperlink.1"/>
                 <w:rtl w:val="0"/>
                 <w:lang w:val="en-US"/>
               </w:rPr>
@@ -4345,7 +4336,7 @@
             </w:r>
             <w:r>
               <w:rPr>
-                <w:rStyle w:val="Hyperlink.2"/>
+                <w:rStyle w:val="Hyperlink.1"/>
                 <w:rtl w:val="0"/>
                 <w:lang w:val="en-US"/>
               </w:rPr>
@@ -4353,7 +4344,7 @@
             </w:r>
             <w:r>
               <w:rPr>
-                <w:rStyle w:val="Hyperlink.2"/>
+                <w:rStyle w:val="Hyperlink.1"/>
                 <w:rtl w:val="0"/>
                 <w:lang w:val="en-US"/>
               </w:rPr>
@@ -4394,7 +4385,7 @@
             </w:pPr>
             <w:r>
               <w:rPr>
-                <w:rStyle w:val="Hyperlink.2"/>
+                <w:rStyle w:val="Hyperlink.1"/>
                 <w:rtl w:val="0"/>
                 <w:lang w:val="en-US"/>
               </w:rPr>
@@ -4428,7 +4419,7 @@
             </w:pPr>
             <w:r>
               <w:rPr>
-                <w:rStyle w:val="Hyperlink.2"/>
+                <w:rStyle w:val="Hyperlink.1"/>
                 <w:rtl w:val="0"/>
                 <w:lang w:val="en-US"/>
               </w:rPr>
@@ -4469,7 +4460,7 @@
             </w:pPr>
             <w:r>
               <w:rPr>
-                <w:rStyle w:val="Hyperlink.2"/>
+                <w:rStyle w:val="Hyperlink.1"/>
                 <w:rtl w:val="0"/>
                 <w:lang w:val="en-US"/>
               </w:rPr>
@@ -4504,7 +4495,7 @@
             </w:pPr>
             <w:r>
               <w:rPr>
-                <w:rStyle w:val="Hyperlink.2"/>
+                <w:rStyle w:val="Hyperlink.1"/>
                 <w:rtl w:val="0"/>
                 <w:lang w:val="en-US"/>
               </w:rPr>
@@ -4545,7 +4536,7 @@
             </w:pPr>
             <w:r>
               <w:rPr>
-                <w:rStyle w:val="Hyperlink.2"/>
+                <w:rStyle w:val="Hyperlink.1"/>
                 <w:rtl w:val="0"/>
                 <w:lang w:val="en-US"/>
               </w:rPr>
@@ -4580,7 +4571,7 @@
             </w:pPr>
             <w:r>
               <w:rPr>
-                <w:rStyle w:val="Hyperlink.2"/>
+                <w:rStyle w:val="Hyperlink.1"/>
                 <w:rtl w:val="0"/>
                 <w:lang w:val="en-US"/>
               </w:rPr>
@@ -4615,7 +4606,7 @@
             </w:pPr>
             <w:r>
               <w:rPr>
-                <w:rStyle w:val="Hyperlink.2"/>
+                <w:rStyle w:val="Hyperlink.1"/>
                 <w:rtl w:val="0"/>
                 <w:lang w:val="en-US"/>
               </w:rPr>
@@ -4656,7 +4647,7 @@
             </w:pPr>
             <w:r>
               <w:rPr>
-                <w:rStyle w:val="Hyperlink.2"/>
+                <w:rStyle w:val="Hyperlink.1"/>
                 <w:rtl w:val="0"/>
                 <w:lang w:val="en-US"/>
               </w:rPr>
@@ -4690,7 +4681,7 @@
             </w:pPr>
             <w:r>
               <w:rPr>
-                <w:rStyle w:val="Hyperlink.2"/>
+                <w:rStyle w:val="Hyperlink.1"/>
                 <w:rtl w:val="0"/>
                 <w:lang w:val="en-US"/>
               </w:rPr>
@@ -4724,7 +4715,7 @@
             </w:pPr>
             <w:r>
               <w:rPr>
-                <w:rStyle w:val="Hyperlink.2"/>
+                <w:rStyle w:val="Hyperlink.1"/>
                 <w:rtl w:val="0"/>
                 <w:lang w:val="en-US"/>
               </w:rPr>
@@ -4758,7 +4749,7 @@
             </w:pPr>
             <w:r>
               <w:rPr>
-                <w:rStyle w:val="Hyperlink.2"/>
+                <w:rStyle w:val="Hyperlink.1"/>
                 <w:rtl w:val="0"/>
                 <w:lang w:val="en-US"/>
               </w:rPr>
@@ -4792,7 +4783,7 @@
             </w:pPr>
             <w:r>
               <w:rPr>
-                <w:rStyle w:val="Hyperlink.2"/>
+                <w:rStyle w:val="Hyperlink.1"/>
                 <w:rtl w:val="0"/>
                 <w:lang w:val="en-US"/>
               </w:rPr>
@@ -4866,7 +4857,7 @@
       </w:r>
       <w:r>
         <w:rPr>
-          <w:rStyle w:val="Hyperlink.1"/>
+          <w:rStyle w:val="None"/>
           <w:rtl w:val="0"/>
           <w:lang w:val="en-US"/>
         </w:rPr>
@@ -4897,7 +4888,7 @@
       </w:r>
       <w:r>
         <w:rPr>
-          <w:rStyle w:val="Hyperlink.1"/>
+          <w:rStyle w:val="None"/>
           <w:rtl w:val="0"/>
           <w:lang w:val="en-US"/>
         </w:rPr>
@@ -4910,7 +4901,7 @@
       </w:pPr>
       <w:r>
         <w:rPr>
-          <w:rStyle w:val="Hyperlink.1"/>
+          <w:rStyle w:val="None"/>
           <w:rtl w:val="0"/>
           <w:lang w:val="en-US"/>
         </w:rPr>
@@ -4924,7 +4915,7 @@
       </w:r>
       <w:r>
         <w:rPr>
-          <w:rStyle w:val="Hyperlink.1"/>
+          <w:rStyle w:val="None"/>
           <w:rtl w:val="0"/>
           <w:lang w:val="en-US"/>
         </w:rPr>
@@ -4966,7 +4957,7 @@
       </w:pPr>
       <w:r>
         <w:rPr>
-          <w:rStyle w:val="Hyperlink.1"/>
+          <w:rStyle w:val="None"/>
           <w:rtl w:val="0"/>
           <w:lang w:val="en-US"/>
         </w:rPr>
@@ -4980,7 +4971,7 @@
       </w:r>
       <w:r>
         <w:rPr>
-          <w:rStyle w:val="Hyperlink.1"/>
+          <w:rStyle w:val="None"/>
           <w:rtl w:val="0"/>
           <w:lang w:val="en-US"/>
         </w:rPr>
@@ -4988,25 +4979,25 @@
       </w:r>
       <w:r>
         <w:rPr>
-          <w:rStyle w:val="Hyperlink.3"/>
+          <w:rStyle w:val="Hyperlink.2"/>
         </w:rPr>
         <w:fldChar w:fldCharType="begin" w:fldLock="0"/>
       </w:r>
       <w:r>
         <w:rPr>
-          <w:rStyle w:val="Hyperlink.3"/>
+          <w:rStyle w:val="Hyperlink.2"/>
         </w:rPr>
         <w:instrText xml:space="preserve"> HYPERLINK "https://www.xilinx.com/content/dam/xilinx/support/documentation/sw_manuals/xilinx2018_3/ug995-vivado-ip-subsystems-tutorial.pdf"</w:instrText>
       </w:r>
       <w:r>
         <w:rPr>
-          <w:rStyle w:val="Hyperlink.3"/>
+          <w:rStyle w:val="Hyperlink.2"/>
         </w:rPr>
         <w:fldChar w:fldCharType="separate" w:fldLock="0"/>
       </w:r>
       <w:r>
         <w:rPr>
-          <w:rStyle w:val="Hyperlink.3"/>
+          <w:rStyle w:val="Hyperlink.2"/>
           <w:rtl w:val="0"/>
           <w:lang w:val="en-US"/>
         </w:rPr>
@@ -5023,7 +5014,7 @@
       </w:pPr>
       <w:r>
         <w:rPr>
-          <w:rStyle w:val="Hyperlink.1"/>
+          <w:rStyle w:val="None"/>
           <w:rtl w:val="0"/>
           <w:lang w:val="en-US"/>
         </w:rPr>
@@ -5031,7 +5022,7 @@
       </w:r>
       <w:r>
         <w:rPr>
-          <w:rStyle w:val="Hyperlink.1"/>
+          <w:rStyle w:val="None"/>
           <w:rtl w:val="0"/>
           <w:lang w:val="en-US"/>
         </w:rPr>
@@ -5039,7 +5030,7 @@
       </w:r>
       <w:r>
         <w:rPr>
-          <w:rStyle w:val="Hyperlink.1"/>
+          <w:rStyle w:val="None"/>
           <w:rtl w:val="0"/>
           <w:lang w:val="en-US"/>
         </w:rPr>
@@ -5052,7 +5043,7 @@
       </w:pPr>
       <w:r>
         <w:rPr>
-          <w:rStyle w:val="Hyperlink.1"/>
+          <w:rStyle w:val="None"/>
           <w:rtl w:val="0"/>
           <w:lang w:val="en-US"/>
         </w:rPr>
@@ -5180,7 +5171,7 @@
       </w:pPr>
       <w:r>
         <w:rPr>
-          <w:rStyle w:val="Hyperlink.1"/>
+          <w:rStyle w:val="None"/>
           <w:rtl w:val="0"/>
           <w:lang w:val="en-US"/>
         </w:rPr>
@@ -5199,7 +5190,7 @@
       </w:r>
       <w:r>
         <w:rPr>
-          <w:rStyle w:val="Hyperlink.1"/>
+          <w:rStyle w:val="None"/>
           <w:rtl w:val="0"/>
           <w:lang w:val="en-US"/>
         </w:rPr>
@@ -5213,7 +5204,7 @@
       </w:r>
       <w:r>
         <w:rPr>
-          <w:rStyle w:val="Hyperlink.1"/>
+          <w:rStyle w:val="None"/>
           <w:rtl w:val="0"/>
           <w:lang w:val="en-US"/>
         </w:rPr>
@@ -5349,7 +5340,7 @@
       <w:bookmarkStart w:name="_Toc3" w:id="4"/>
       <w:r>
         <w:rPr>
-          <w:rStyle w:val="Hyperlink.1"/>
+          <w:rStyle w:val="None"/>
           <w:rtl w:val="0"/>
           <w:lang w:val="en-US"/>
         </w:rPr>
@@ -5363,7 +5354,7 @@
       </w:pPr>
       <w:r>
         <w:rPr>
-          <w:rStyle w:val="Hyperlink.1"/>
+          <w:rStyle w:val="None"/>
           <w:rtl w:val="0"/>
           <w:lang w:val="en-US"/>
         </w:rPr>
@@ -5371,7 +5362,7 @@
       </w:r>
       <w:r>
         <w:rPr>
-          <w:rStyle w:val="Hyperlink.1"/>
+          <w:rStyle w:val="None"/>
           <w:rtl w:val="0"/>
           <w:lang w:val="en-US"/>
         </w:rPr>
@@ -5379,7 +5370,7 @@
       </w:r>
       <w:r>
         <w:rPr>
-          <w:rStyle w:val="Hyperlink.1"/>
+          <w:rStyle w:val="None"/>
           <w:rtl w:val="0"/>
           <w:lang w:val="en-US"/>
         </w:rPr>
@@ -5388,7 +5379,7 @@
     </w:p>
     <w:tbl>
       <w:tblPr>
-        <w:tblW w:w="10577" w:type="dxa"/>
+        <w:tblW w:w="10578" w:type="dxa"/>
         <w:jc w:val="left"/>
         <w:tblInd w:w="216" w:type="dxa"/>
         <w:tblBorders>
@@ -5407,8 +5398,8 @@
         <w:gridCol w:w="1573"/>
         <w:gridCol w:w="1153"/>
         <w:gridCol w:w="1305"/>
-        <w:gridCol w:w="2288"/>
-        <w:gridCol w:w="931"/>
+        <w:gridCol w:w="2476"/>
+        <w:gridCol w:w="744"/>
         <w:gridCol w:w="2410"/>
       </w:tblGrid>
       <w:tr>
@@ -5570,7 +5561,7 @@
         </w:tc>
         <w:tc>
           <w:tcPr>
-            <w:tcW w:type="dxa" w:w="2288"/>
+            <w:tcW w:type="dxa" w:w="2476"/>
             <w:tcBorders>
               <w:top w:val="single" w:color="000000" w:sz="4" w:space="0" w:shadow="0" w:frame="0"/>
               <w:left w:val="single" w:color="000000" w:sz="4" w:space="0" w:shadow="0" w:frame="0"/>
@@ -5607,7 +5598,7 @@
         </w:tc>
         <w:tc>
           <w:tcPr>
-            <w:tcW w:type="dxa" w:w="930"/>
+            <w:tcW w:type="dxa" w:w="743"/>
             <w:tcBorders>
               <w:top w:val="single" w:color="000000" w:sz="4" w:space="0" w:shadow="0" w:frame="0"/>
               <w:left w:val="single" w:color="000000" w:sz="4" w:space="0" w:shadow="0" w:frame="0"/>
@@ -5799,7 +5790,7 @@
         </w:tc>
         <w:tc>
           <w:tcPr>
-            <w:tcW w:type="dxa" w:w="2288"/>
+            <w:tcW w:type="dxa" w:w="2476"/>
             <w:tcBorders>
               <w:top w:val="single" w:color="000000" w:sz="4" w:space="0" w:shadow="0" w:frame="0"/>
               <w:left w:val="single" w:color="000000" w:sz="4" w:space="0" w:shadow="0" w:frame="0"/>
@@ -5830,11 +5821,22 @@
               </w:rPr>
               <w:t>0x0000_0000_1000_000</w:t>
             </w:r>
-          </w:p>
-        </w:tc>
-        <w:tc>
-          <w:tcPr>
-            <w:tcW w:type="dxa" w:w="930"/>
+            <w:r>
+              <w:rPr>
+                <w:rStyle w:val="None"/>
+                <w:rFonts w:ascii="Calibri" w:cs="Calibri" w:hAnsi="Calibri" w:eastAsia="Calibri"/>
+                <w:sz w:val="20"/>
+                <w:szCs w:val="20"/>
+                <w:rtl w:val="0"/>
+                <w:lang w:val="en-US"/>
+              </w:rPr>
+              <w:t>0</w:t>
+            </w:r>
+          </w:p>
+        </w:tc>
+        <w:tc>
+          <w:tcPr>
+            <w:tcW w:type="dxa" w:w="743"/>
             <w:tcBorders>
               <w:top w:val="single" w:color="000000" w:sz="4" w:space="0" w:shadow="0" w:frame="0"/>
               <w:left w:val="single" w:color="000000" w:sz="4" w:space="0" w:shadow="0" w:frame="0"/>
@@ -6022,7 +6024,7 @@
         </w:tc>
         <w:tc>
           <w:tcPr>
-            <w:tcW w:type="dxa" w:w="2288"/>
+            <w:tcW w:type="dxa" w:w="2476"/>
             <w:tcBorders>
               <w:top w:val="single" w:color="000000" w:sz="4" w:space="0" w:shadow="0" w:frame="0"/>
               <w:left w:val="single" w:color="000000" w:sz="4" w:space="0" w:shadow="0" w:frame="0"/>
@@ -6053,11 +6055,22 @@
               </w:rPr>
               <w:t>0x0000_0000_0C00_000</w:t>
             </w:r>
-          </w:p>
-        </w:tc>
-        <w:tc>
-          <w:tcPr>
-            <w:tcW w:type="dxa" w:w="930"/>
+            <w:r>
+              <w:rPr>
+                <w:rStyle w:val="None"/>
+                <w:rFonts w:ascii="Calibri" w:cs="Calibri" w:hAnsi="Calibri" w:eastAsia="Calibri"/>
+                <w:sz w:val="20"/>
+                <w:szCs w:val="20"/>
+                <w:rtl w:val="0"/>
+                <w:lang w:val="en-US"/>
+              </w:rPr>
+              <w:t>0</w:t>
+            </w:r>
+          </w:p>
+        </w:tc>
+        <w:tc>
+          <w:tcPr>
+            <w:tcW w:type="dxa" w:w="743"/>
             <w:tcBorders>
               <w:top w:val="single" w:color="000000" w:sz="4" w:space="0" w:shadow="0" w:frame="0"/>
               <w:left w:val="single" w:color="000000" w:sz="4" w:space="0" w:shadow="0" w:frame="0"/>
@@ -6275,7 +6288,7 @@
         </w:tc>
         <w:tc>
           <w:tcPr>
-            <w:tcW w:type="dxa" w:w="2288"/>
+            <w:tcW w:type="dxa" w:w="2476"/>
             <w:tcBorders>
               <w:top w:val="single" w:color="000000" w:sz="4" w:space="0" w:shadow="0" w:frame="0"/>
               <w:left w:val="single" w:color="000000" w:sz="4" w:space="0" w:shadow="0" w:frame="0"/>
@@ -6306,11 +6319,22 @@
               </w:rPr>
               <w:t>0x0000_0000_8000_000</w:t>
             </w:r>
-          </w:p>
-        </w:tc>
-        <w:tc>
-          <w:tcPr>
-            <w:tcW w:type="dxa" w:w="930"/>
+            <w:r>
+              <w:rPr>
+                <w:rStyle w:val="None"/>
+                <w:rFonts w:ascii="Calibri" w:cs="Calibri" w:hAnsi="Calibri" w:eastAsia="Calibri"/>
+                <w:sz w:val="20"/>
+                <w:szCs w:val="20"/>
+                <w:rtl w:val="0"/>
+                <w:lang w:val="en-US"/>
+              </w:rPr>
+              <w:t>0</w:t>
+            </w:r>
+          </w:p>
+        </w:tc>
+        <w:tc>
+          <w:tcPr>
+            <w:tcW w:type="dxa" w:w="743"/>
             <w:tcBorders>
               <w:top w:val="single" w:color="000000" w:sz="4" w:space="0" w:shadow="0" w:frame="0"/>
               <w:left w:val="single" w:color="000000" w:sz="4" w:space="0" w:shadow="0" w:frame="0"/>
@@ -6528,7 +6552,7 @@
         </w:tc>
         <w:tc>
           <w:tcPr>
-            <w:tcW w:type="dxa" w:w="2288"/>
+            <w:tcW w:type="dxa" w:w="2476"/>
             <w:tcBorders>
               <w:top w:val="single" w:color="000000" w:sz="4" w:space="0" w:shadow="0" w:frame="0"/>
               <w:left w:val="single" w:color="000000" w:sz="4" w:space="0" w:shadow="0" w:frame="0"/>
@@ -6559,11 +6583,22 @@
               </w:rPr>
               <w:t>0x0000_0000_7000_000</w:t>
             </w:r>
-          </w:p>
-        </w:tc>
-        <w:tc>
-          <w:tcPr>
-            <w:tcW w:type="dxa" w:w="930"/>
+            <w:r>
+              <w:rPr>
+                <w:rStyle w:val="None"/>
+                <w:rFonts w:ascii="Calibri" w:cs="Calibri" w:hAnsi="Calibri" w:eastAsia="Calibri"/>
+                <w:sz w:val="20"/>
+                <w:szCs w:val="20"/>
+                <w:rtl w:val="0"/>
+                <w:lang w:val="en-US"/>
+              </w:rPr>
+              <w:t>0</w:t>
+            </w:r>
+          </w:p>
+        </w:tc>
+        <w:tc>
+          <w:tcPr>
+            <w:tcW w:type="dxa" w:w="743"/>
             <w:tcBorders>
               <w:top w:val="single" w:color="000000" w:sz="4" w:space="0" w:shadow="0" w:frame="0"/>
               <w:left w:val="single" w:color="000000" w:sz="4" w:space="0" w:shadow="0" w:frame="0"/>
@@ -6781,7 +6816,7 @@
         </w:tc>
         <w:tc>
           <w:tcPr>
-            <w:tcW w:type="dxa" w:w="2288"/>
+            <w:tcW w:type="dxa" w:w="2476"/>
             <w:tcBorders>
               <w:top w:val="single" w:color="000000" w:sz="4" w:space="0" w:shadow="0" w:frame="0"/>
               <w:left w:val="single" w:color="000000" w:sz="4" w:space="0" w:shadow="0" w:frame="0"/>
@@ -6812,11 +6847,22 @@
               </w:rPr>
               <w:t>0x0000_0000_6220_000</w:t>
             </w:r>
-          </w:p>
-        </w:tc>
-        <w:tc>
-          <w:tcPr>
-            <w:tcW w:type="dxa" w:w="930"/>
+            <w:r>
+              <w:rPr>
+                <w:rStyle w:val="None"/>
+                <w:rFonts w:ascii="Calibri" w:cs="Calibri" w:hAnsi="Calibri" w:eastAsia="Calibri"/>
+                <w:sz w:val="20"/>
+                <w:szCs w:val="20"/>
+                <w:rtl w:val="0"/>
+                <w:lang w:val="en-US"/>
+              </w:rPr>
+              <w:t>0</w:t>
+            </w:r>
+          </w:p>
+        </w:tc>
+        <w:tc>
+          <w:tcPr>
+            <w:tcW w:type="dxa" w:w="743"/>
             <w:tcBorders>
               <w:top w:val="single" w:color="000000" w:sz="4" w:space="0" w:shadow="0" w:frame="0"/>
               <w:left w:val="single" w:color="000000" w:sz="4" w:space="0" w:shadow="0" w:frame="0"/>
@@ -7034,7 +7080,7 @@
         </w:tc>
         <w:tc>
           <w:tcPr>
-            <w:tcW w:type="dxa" w:w="2288"/>
+            <w:tcW w:type="dxa" w:w="2476"/>
             <w:tcBorders>
               <w:top w:val="single" w:color="000000" w:sz="4" w:space="0" w:shadow="0" w:frame="0"/>
               <w:left w:val="single" w:color="000000" w:sz="4" w:space="0" w:shadow="0" w:frame="0"/>
@@ -7065,11 +7111,22 @@
               </w:rPr>
               <w:t>0x0000_0000_6210_000</w:t>
             </w:r>
-          </w:p>
-        </w:tc>
-        <w:tc>
-          <w:tcPr>
-            <w:tcW w:type="dxa" w:w="930"/>
+            <w:r>
+              <w:rPr>
+                <w:rStyle w:val="None"/>
+                <w:rFonts w:ascii="Calibri" w:cs="Calibri" w:hAnsi="Calibri" w:eastAsia="Calibri"/>
+                <w:sz w:val="20"/>
+                <w:szCs w:val="20"/>
+                <w:rtl w:val="0"/>
+                <w:lang w:val="en-US"/>
+              </w:rPr>
+              <w:t>0</w:t>
+            </w:r>
+          </w:p>
+        </w:tc>
+        <w:tc>
+          <w:tcPr>
+            <w:tcW w:type="dxa" w:w="743"/>
             <w:tcBorders>
               <w:top w:val="single" w:color="000000" w:sz="4" w:space="0" w:shadow="0" w:frame="0"/>
               <w:left w:val="single" w:color="000000" w:sz="4" w:space="0" w:shadow="0" w:frame="0"/>
@@ -7287,7 +7344,7 @@
         </w:tc>
         <w:tc>
           <w:tcPr>
-            <w:tcW w:type="dxa" w:w="2288"/>
+            <w:tcW w:type="dxa" w:w="2476"/>
             <w:tcBorders>
               <w:top w:val="single" w:color="000000" w:sz="4" w:space="0" w:shadow="0" w:frame="0"/>
               <w:left w:val="single" w:color="000000" w:sz="4" w:space="0" w:shadow="0" w:frame="0"/>
@@ -7318,11 +7375,22 @@
               </w:rPr>
               <w:t>0x0000_0000_4000_000</w:t>
             </w:r>
-          </w:p>
-        </w:tc>
-        <w:tc>
-          <w:tcPr>
-            <w:tcW w:type="dxa" w:w="930"/>
+            <w:r>
+              <w:rPr>
+                <w:rStyle w:val="None"/>
+                <w:rFonts w:ascii="Calibri" w:cs="Calibri" w:hAnsi="Calibri" w:eastAsia="Calibri"/>
+                <w:sz w:val="20"/>
+                <w:szCs w:val="20"/>
+                <w:rtl w:val="0"/>
+                <w:lang w:val="en-US"/>
+              </w:rPr>
+              <w:t>0</w:t>
+            </w:r>
+          </w:p>
+        </w:tc>
+        <w:tc>
+          <w:tcPr>
+            <w:tcW w:type="dxa" w:w="743"/>
             <w:tcBorders>
               <w:top w:val="single" w:color="000000" w:sz="4" w:space="0" w:shadow="0" w:frame="0"/>
               <w:left w:val="single" w:color="000000" w:sz="4" w:space="0" w:shadow="0" w:frame="0"/>
@@ -7572,7 +7640,7 @@
         </w:tc>
         <w:tc>
           <w:tcPr>
-            <w:tcW w:type="dxa" w:w="2288"/>
+            <w:tcW w:type="dxa" w:w="2476"/>
             <w:tcBorders>
               <w:top w:val="single" w:color="000000" w:sz="4" w:space="0" w:shadow="0" w:frame="0"/>
               <w:left w:val="single" w:color="000000" w:sz="4" w:space="0" w:shadow="0" w:frame="0"/>
@@ -7625,11 +7693,22 @@
               </w:rPr>
               <w:t>_000</w:t>
             </w:r>
-          </w:p>
-        </w:tc>
-        <w:tc>
-          <w:tcPr>
-            <w:tcW w:type="dxa" w:w="930"/>
+            <w:r>
+              <w:rPr>
+                <w:rStyle w:val="None"/>
+                <w:rFonts w:ascii="Calibri" w:cs="Calibri" w:hAnsi="Calibri" w:eastAsia="Calibri"/>
+                <w:sz w:val="20"/>
+                <w:szCs w:val="20"/>
+                <w:rtl w:val="0"/>
+                <w:lang w:val="en-US"/>
+              </w:rPr>
+              <w:t>0</w:t>
+            </w:r>
+          </w:p>
+        </w:tc>
+        <w:tc>
+          <w:tcPr>
+            <w:tcW w:type="dxa" w:w="743"/>
             <w:tcBorders>
               <w:top w:val="single" w:color="000000" w:sz="4" w:space="0" w:shadow="0" w:frame="0"/>
               <w:left w:val="single" w:color="000000" w:sz="4" w:space="0" w:shadow="0" w:frame="0"/>
@@ -7869,7 +7948,7 @@
         </w:tc>
         <w:tc>
           <w:tcPr>
-            <w:tcW w:type="dxa" w:w="2288"/>
+            <w:tcW w:type="dxa" w:w="2476"/>
             <w:tcBorders>
               <w:top w:val="single" w:color="000000" w:sz="4" w:space="0" w:shadow="0" w:frame="0"/>
               <w:left w:val="single" w:color="000000" w:sz="4" w:space="0" w:shadow="0" w:frame="0"/>
@@ -7900,11 +7979,22 @@
               </w:rPr>
               <w:t>0x0000_0000_6FFF_000</w:t>
             </w:r>
-          </w:p>
-        </w:tc>
-        <w:tc>
-          <w:tcPr>
-            <w:tcW w:type="dxa" w:w="930"/>
+            <w:r>
+              <w:rPr>
+                <w:rStyle w:val="None"/>
+                <w:rFonts w:ascii="Calibri" w:cs="Calibri" w:hAnsi="Calibri" w:eastAsia="Calibri"/>
+                <w:sz w:val="20"/>
+                <w:szCs w:val="20"/>
+                <w:rtl w:val="0"/>
+                <w:lang w:val="en-US"/>
+              </w:rPr>
+              <w:t>0</w:t>
+            </w:r>
+          </w:p>
+        </w:tc>
+        <w:tc>
+          <w:tcPr>
+            <w:tcW w:type="dxa" w:w="743"/>
             <w:tcBorders>
               <w:top w:val="single" w:color="000000" w:sz="4" w:space="0" w:shadow="0" w:frame="0"/>
               <w:left w:val="single" w:color="000000" w:sz="4" w:space="0" w:shadow="0" w:frame="0"/>
@@ -8122,7 +8212,7 @@
         </w:tc>
         <w:tc>
           <w:tcPr>
-            <w:tcW w:type="dxa" w:w="2288"/>
+            <w:tcW w:type="dxa" w:w="2476"/>
             <w:tcBorders>
               <w:top w:val="single" w:color="000000" w:sz="4" w:space="0" w:shadow="0" w:frame="0"/>
               <w:left w:val="single" w:color="000000" w:sz="4" w:space="0" w:shadow="0" w:frame="0"/>
@@ -8153,11 +8243,22 @@
               </w:rPr>
               <w:t>0x0000_0000_6230_000</w:t>
             </w:r>
-          </w:p>
-        </w:tc>
-        <w:tc>
-          <w:tcPr>
-            <w:tcW w:type="dxa" w:w="930"/>
+            <w:r>
+              <w:rPr>
+                <w:rStyle w:val="None"/>
+                <w:rFonts w:ascii="Calibri" w:cs="Calibri" w:hAnsi="Calibri" w:eastAsia="Calibri"/>
+                <w:sz w:val="20"/>
+                <w:szCs w:val="20"/>
+                <w:rtl w:val="0"/>
+                <w:lang w:val="en-US"/>
+              </w:rPr>
+              <w:t>0</w:t>
+            </w:r>
+          </w:p>
+        </w:tc>
+        <w:tc>
+          <w:tcPr>
+            <w:tcW w:type="dxa" w:w="743"/>
             <w:tcBorders>
               <w:top w:val="single" w:color="000000" w:sz="4" w:space="0" w:shadow="0" w:frame="0"/>
               <w:left w:val="single" w:color="000000" w:sz="4" w:space="0" w:shadow="0" w:frame="0"/>
@@ -8375,7 +8476,7 @@
         </w:tc>
         <w:tc>
           <w:tcPr>
-            <w:tcW w:type="dxa" w:w="2288"/>
+            <w:tcW w:type="dxa" w:w="2476"/>
             <w:tcBorders>
               <w:top w:val="single" w:color="000000" w:sz="4" w:space="0" w:shadow="0" w:frame="0"/>
               <w:left w:val="single" w:color="000000" w:sz="4" w:space="0" w:shadow="0" w:frame="0"/>
@@ -8406,11 +8507,22 @@
               </w:rPr>
               <w:t>0x0000_0000_6234_000</w:t>
             </w:r>
-          </w:p>
-        </w:tc>
-        <w:tc>
-          <w:tcPr>
-            <w:tcW w:type="dxa" w:w="930"/>
+            <w:r>
+              <w:rPr>
+                <w:rStyle w:val="None"/>
+                <w:rFonts w:ascii="Calibri" w:cs="Calibri" w:hAnsi="Calibri" w:eastAsia="Calibri"/>
+                <w:sz w:val="20"/>
+                <w:szCs w:val="20"/>
+                <w:rtl w:val="0"/>
+                <w:lang w:val="en-US"/>
+              </w:rPr>
+              <w:t>0</w:t>
+            </w:r>
+          </w:p>
+        </w:tc>
+        <w:tc>
+          <w:tcPr>
+            <w:tcW w:type="dxa" w:w="743"/>
             <w:tcBorders>
               <w:top w:val="single" w:color="000000" w:sz="4" w:space="0" w:shadow="0" w:frame="0"/>
               <w:left w:val="single" w:color="000000" w:sz="4" w:space="0" w:shadow="0" w:frame="0"/>
@@ -8628,7 +8740,7 @@
         </w:tc>
         <w:tc>
           <w:tcPr>
-            <w:tcW w:type="dxa" w:w="2288"/>
+            <w:tcW w:type="dxa" w:w="2476"/>
             <w:tcBorders>
               <w:top w:val="single" w:color="000000" w:sz="4" w:space="0" w:shadow="0" w:frame="0"/>
               <w:left w:val="single" w:color="000000" w:sz="4" w:space="0" w:shadow="0" w:frame="0"/>
@@ -8659,11 +8771,22 @@
               </w:rPr>
               <w:t>0x0000_0000_6231_000</w:t>
             </w:r>
-          </w:p>
-        </w:tc>
-        <w:tc>
-          <w:tcPr>
-            <w:tcW w:type="dxa" w:w="930"/>
+            <w:r>
+              <w:rPr>
+                <w:rStyle w:val="None"/>
+                <w:rFonts w:ascii="Calibri" w:cs="Calibri" w:hAnsi="Calibri" w:eastAsia="Calibri"/>
+                <w:sz w:val="20"/>
+                <w:szCs w:val="20"/>
+                <w:rtl w:val="0"/>
+                <w:lang w:val="en-US"/>
+              </w:rPr>
+              <w:t>0</w:t>
+            </w:r>
+          </w:p>
+        </w:tc>
+        <w:tc>
+          <w:tcPr>
+            <w:tcW w:type="dxa" w:w="743"/>
             <w:tcBorders>
               <w:top w:val="single" w:color="000000" w:sz="4" w:space="0" w:shadow="0" w:frame="0"/>
               <w:left w:val="single" w:color="000000" w:sz="4" w:space="0" w:shadow="0" w:frame="0"/>
@@ -8881,7 +9004,7 @@
         </w:tc>
         <w:tc>
           <w:tcPr>
-            <w:tcW w:type="dxa" w:w="2288"/>
+            <w:tcW w:type="dxa" w:w="2476"/>
             <w:tcBorders>
               <w:top w:val="single" w:color="000000" w:sz="4" w:space="0" w:shadow="0" w:frame="0"/>
               <w:left w:val="single" w:color="000000" w:sz="4" w:space="0" w:shadow="0" w:frame="0"/>
@@ -8912,11 +9035,22 @@
               </w:rPr>
               <w:t>0x0000_0000_6232_000</w:t>
             </w:r>
-          </w:p>
-        </w:tc>
-        <w:tc>
-          <w:tcPr>
-            <w:tcW w:type="dxa" w:w="930"/>
+            <w:r>
+              <w:rPr>
+                <w:rStyle w:val="None"/>
+                <w:rFonts w:ascii="Calibri" w:cs="Calibri" w:hAnsi="Calibri" w:eastAsia="Calibri"/>
+                <w:sz w:val="20"/>
+                <w:szCs w:val="20"/>
+                <w:rtl w:val="0"/>
+                <w:lang w:val="en-US"/>
+              </w:rPr>
+              <w:t>0</w:t>
+            </w:r>
+          </w:p>
+        </w:tc>
+        <w:tc>
+          <w:tcPr>
+            <w:tcW w:type="dxa" w:w="743"/>
             <w:tcBorders>
               <w:top w:val="single" w:color="000000" w:sz="4" w:space="0" w:shadow="0" w:frame="0"/>
               <w:left w:val="single" w:color="000000" w:sz="4" w:space="0" w:shadow="0" w:frame="0"/>
@@ -8981,6 +9115,325 @@
                 <w:lang w:val="en-US"/>
               </w:rPr>
               <w:t>0x0000_0000_6232_0FFF</w:t>
+            </w:r>
+          </w:p>
+        </w:tc>
+      </w:tr>
+      <w:tr>
+        <w:tblPrEx>
+          <w:shd w:val="clear" w:color="auto" w:fill="f9d6ca"/>
+        </w:tblPrEx>
+        <w:trPr>
+          <w:trHeight w:val="450" w:hRule="atLeast"/>
+        </w:trPr>
+        <w:tc>
+          <w:tcPr>
+            <w:tcW w:type="dxa" w:w="917"/>
+            <w:tcBorders>
+              <w:top w:val="single" w:color="000000" w:sz="4" w:space="0" w:shadow="0" w:frame="0"/>
+              <w:left w:val="single" w:color="000000" w:sz="4" w:space="0" w:shadow="0" w:frame="0"/>
+              <w:bottom w:val="single" w:color="000000" w:sz="4" w:space="0" w:shadow="0" w:frame="0"/>
+              <w:right w:val="single" w:color="000000" w:sz="4" w:space="0" w:shadow="0" w:frame="0"/>
+            </w:tcBorders>
+            <w:shd w:val="clear" w:color="auto" w:fill="auto"/>
+            <w:tcMar>
+              <w:top w:type="dxa" w:w="80"/>
+              <w:left w:type="dxa" w:w="80"/>
+              <w:bottom w:type="dxa" w:w="80"/>
+              <w:right w:type="dxa" w:w="80"/>
+            </w:tcMar>
+            <w:vAlign w:val="top"/>
+          </w:tcPr>
+          <w:p>
+            <w:pPr>
+              <w:pStyle w:val="Body"/>
+            </w:pPr>
+            <w:r>
+              <w:rPr>
+                <w:rStyle w:val="None"/>
+                <w:rFonts w:ascii="Calibri" w:cs="Calibri" w:hAnsi="Calibri" w:eastAsia="Calibri"/>
+                <w:sz w:val="20"/>
+                <w:szCs w:val="20"/>
+                <w:rtl w:val="0"/>
+                <w:lang w:val="en-US"/>
+              </w:rPr>
+              <w:t>UART2</w:t>
+            </w:r>
+          </w:p>
+        </w:tc>
+        <w:tc>
+          <w:tcPr>
+            <w:tcW w:type="dxa" w:w="1573"/>
+            <w:tcBorders>
+              <w:top w:val="single" w:color="000000" w:sz="4" w:space="0" w:shadow="0" w:frame="0"/>
+              <w:left w:val="single" w:color="000000" w:sz="4" w:space="0" w:shadow="0" w:frame="0"/>
+              <w:bottom w:val="single" w:color="000000" w:sz="4" w:space="0" w:shadow="0" w:frame="0"/>
+              <w:right w:val="single" w:color="000000" w:sz="4" w:space="0" w:shadow="0" w:frame="0"/>
+            </w:tcBorders>
+            <w:shd w:val="clear" w:color="auto" w:fill="auto"/>
+            <w:tcMar>
+              <w:top w:type="dxa" w:w="80"/>
+              <w:left w:type="dxa" w:w="80"/>
+              <w:bottom w:type="dxa" w:w="80"/>
+              <w:right w:type="dxa" w:w="80"/>
+            </w:tcMar>
+            <w:vAlign w:val="top"/>
+          </w:tcPr>
+          <w:p>
+            <w:pPr>
+              <w:pStyle w:val="Body"/>
+            </w:pPr>
+            <w:r>
+              <w:rPr>
+                <w:rStyle w:val="None"/>
+                <w:rFonts w:ascii="Calibri" w:cs="Calibri" w:hAnsi="Calibri" w:eastAsia="Calibri"/>
+                <w:sz w:val="20"/>
+                <w:szCs w:val="20"/>
+                <w:rtl w:val="0"/>
+                <w:lang w:val="en-US"/>
+              </w:rPr>
+              <w:t>axi_uart16550_</w:t>
+            </w:r>
+            <w:r>
+              <w:rPr>
+                <w:rStyle w:val="None"/>
+                <w:rFonts w:ascii="Calibri" w:cs="Calibri" w:hAnsi="Calibri" w:eastAsia="Calibri"/>
+                <w:sz w:val="20"/>
+                <w:szCs w:val="20"/>
+                <w:rtl w:val="0"/>
+                <w:lang w:val="en-US"/>
+              </w:rPr>
+              <w:t>2</w:t>
+            </w:r>
+          </w:p>
+        </w:tc>
+        <w:tc>
+          <w:tcPr>
+            <w:tcW w:type="dxa" w:w="1153"/>
+            <w:tcBorders>
+              <w:top w:val="single" w:color="000000" w:sz="4" w:space="0" w:shadow="0" w:frame="0"/>
+              <w:left w:val="single" w:color="000000" w:sz="4" w:space="0" w:shadow="0" w:frame="0"/>
+              <w:bottom w:val="single" w:color="000000" w:sz="4" w:space="0" w:shadow="0" w:frame="0"/>
+              <w:right w:val="single" w:color="000000" w:sz="4" w:space="0" w:shadow="0" w:frame="0"/>
+            </w:tcBorders>
+            <w:shd w:val="clear" w:color="auto" w:fill="auto"/>
+            <w:tcMar>
+              <w:top w:type="dxa" w:w="80"/>
+              <w:left w:type="dxa" w:w="80"/>
+              <w:bottom w:type="dxa" w:w="80"/>
+              <w:right w:type="dxa" w:w="80"/>
+            </w:tcMar>
+            <w:vAlign w:val="top"/>
+          </w:tcPr>
+          <w:p>
+            <w:pPr>
+              <w:pStyle w:val="Body"/>
+            </w:pPr>
+            <w:r>
+              <w:rPr>
+                <w:rStyle w:val="None"/>
+                <w:rFonts w:ascii="Calibri" w:cs="Calibri" w:hAnsi="Calibri" w:eastAsia="Calibri"/>
+                <w:sz w:val="20"/>
+                <w:szCs w:val="20"/>
+                <w:rtl w:val="0"/>
+                <w:lang w:val="en-US"/>
+              </w:rPr>
+              <w:t>S_AXI</w:t>
+            </w:r>
+          </w:p>
+        </w:tc>
+        <w:tc>
+          <w:tcPr>
+            <w:tcW w:type="dxa" w:w="1305"/>
+            <w:tcBorders>
+              <w:top w:val="single" w:color="000000" w:sz="4" w:space="0" w:shadow="0" w:frame="0"/>
+              <w:left w:val="single" w:color="000000" w:sz="4" w:space="0" w:shadow="0" w:frame="0"/>
+              <w:bottom w:val="single" w:color="000000" w:sz="4" w:space="0" w:shadow="0" w:frame="0"/>
+              <w:right w:val="single" w:color="000000" w:sz="4" w:space="0" w:shadow="0" w:frame="0"/>
+            </w:tcBorders>
+            <w:shd w:val="clear" w:color="auto" w:fill="auto"/>
+            <w:tcMar>
+              <w:top w:type="dxa" w:w="80"/>
+              <w:left w:type="dxa" w:w="80"/>
+              <w:bottom w:type="dxa" w:w="80"/>
+              <w:right w:type="dxa" w:w="80"/>
+            </w:tcMar>
+            <w:vAlign w:val="top"/>
+          </w:tcPr>
+          <w:p>
+            <w:pPr>
+              <w:pStyle w:val="Body"/>
+            </w:pPr>
+            <w:r>
+              <w:rPr>
+                <w:rStyle w:val="None"/>
+                <w:rFonts w:ascii="Calibri" w:cs="Calibri" w:hAnsi="Calibri" w:eastAsia="Calibri"/>
+                <w:sz w:val="20"/>
+                <w:szCs w:val="20"/>
+                <w:rtl w:val="0"/>
+                <w:lang w:val="en-US"/>
+              </w:rPr>
+              <w:t>Reg</w:t>
+            </w:r>
+          </w:p>
+        </w:tc>
+        <w:tc>
+          <w:tcPr>
+            <w:tcW w:type="dxa" w:w="2476"/>
+            <w:tcBorders>
+              <w:top w:val="single" w:color="000000" w:sz="4" w:space="0" w:shadow="0" w:frame="0"/>
+              <w:left w:val="single" w:color="000000" w:sz="4" w:space="0" w:shadow="0" w:frame="0"/>
+              <w:bottom w:val="single" w:color="000000" w:sz="4" w:space="0" w:shadow="0" w:frame="0"/>
+              <w:right w:val="single" w:color="000000" w:sz="4" w:space="0" w:shadow="0" w:frame="0"/>
+            </w:tcBorders>
+            <w:shd w:val="clear" w:color="auto" w:fill="auto"/>
+            <w:tcMar>
+              <w:top w:type="dxa" w:w="80"/>
+              <w:left w:type="dxa" w:w="80"/>
+              <w:bottom w:type="dxa" w:w="80"/>
+              <w:right w:type="dxa" w:w="80"/>
+            </w:tcMar>
+            <w:vAlign w:val="top"/>
+          </w:tcPr>
+          <w:p>
+            <w:pPr>
+              <w:pStyle w:val="Body"/>
+            </w:pPr>
+            <w:r>
+              <w:rPr>
+                <w:rStyle w:val="None"/>
+                <w:rFonts w:ascii="Calibri" w:cs="Calibri" w:hAnsi="Calibri" w:eastAsia="Calibri"/>
+                <w:sz w:val="20"/>
+                <w:szCs w:val="20"/>
+                <w:rtl w:val="0"/>
+                <w:lang w:val="en-US"/>
+              </w:rPr>
+              <w:t>0x0000_0000_623</w:t>
+            </w:r>
+            <w:r>
+              <w:rPr>
+                <w:rStyle w:val="None"/>
+                <w:rFonts w:ascii="Calibri" w:cs="Calibri" w:hAnsi="Calibri" w:eastAsia="Calibri"/>
+                <w:sz w:val="20"/>
+                <w:szCs w:val="20"/>
+                <w:rtl w:val="0"/>
+                <w:lang w:val="en-US"/>
+              </w:rPr>
+              <w:t>6</w:t>
+            </w:r>
+            <w:r>
+              <w:rPr>
+                <w:rStyle w:val="None"/>
+                <w:rFonts w:ascii="Calibri" w:cs="Calibri" w:hAnsi="Calibri" w:eastAsia="Calibri"/>
+                <w:sz w:val="20"/>
+                <w:szCs w:val="20"/>
+                <w:rtl w:val="0"/>
+                <w:lang w:val="en-US"/>
+              </w:rPr>
+              <w:t>_000</w:t>
+            </w:r>
+            <w:r>
+              <w:rPr>
+                <w:rStyle w:val="None"/>
+                <w:rFonts w:ascii="Calibri" w:cs="Calibri" w:hAnsi="Calibri" w:eastAsia="Calibri"/>
+                <w:sz w:val="20"/>
+                <w:szCs w:val="20"/>
+                <w:rtl w:val="0"/>
+                <w:lang w:val="en-US"/>
+              </w:rPr>
+              <w:t>0</w:t>
+            </w:r>
+          </w:p>
+        </w:tc>
+        <w:tc>
+          <w:tcPr>
+            <w:tcW w:type="dxa" w:w="743"/>
+            <w:tcBorders>
+              <w:top w:val="single" w:color="000000" w:sz="4" w:space="0" w:shadow="0" w:frame="0"/>
+              <w:left w:val="single" w:color="000000" w:sz="4" w:space="0" w:shadow="0" w:frame="0"/>
+              <w:bottom w:val="single" w:color="000000" w:sz="4" w:space="0" w:shadow="0" w:frame="0"/>
+              <w:right w:val="single" w:color="000000" w:sz="4" w:space="0" w:shadow="0" w:frame="0"/>
+            </w:tcBorders>
+            <w:shd w:val="clear" w:color="auto" w:fill="auto"/>
+            <w:tcMar>
+              <w:top w:type="dxa" w:w="80"/>
+              <w:left w:type="dxa" w:w="80"/>
+              <w:bottom w:type="dxa" w:w="80"/>
+              <w:right w:type="dxa" w:w="80"/>
+            </w:tcMar>
+            <w:vAlign w:val="top"/>
+          </w:tcPr>
+          <w:p>
+            <w:pPr>
+              <w:pStyle w:val="Body"/>
+            </w:pPr>
+            <w:r>
+              <w:rPr>
+                <w:rStyle w:val="None"/>
+                <w:rFonts w:ascii="Calibri" w:cs="Calibri" w:hAnsi="Calibri" w:eastAsia="Calibri"/>
+                <w:sz w:val="20"/>
+                <w:szCs w:val="20"/>
+                <w:rtl w:val="0"/>
+                <w:lang w:val="en-US"/>
+              </w:rPr>
+              <w:t>4K</w:t>
+            </w:r>
+          </w:p>
+        </w:tc>
+        <w:tc>
+          <w:tcPr>
+            <w:tcW w:type="dxa" w:w="2410"/>
+            <w:tcBorders>
+              <w:top w:val="single" w:color="000000" w:sz="4" w:space="0" w:shadow="0" w:frame="0"/>
+              <w:left w:val="single" w:color="000000" w:sz="4" w:space="0" w:shadow="0" w:frame="0"/>
+              <w:bottom w:val="single" w:color="000000" w:sz="4" w:space="0" w:shadow="0" w:frame="0"/>
+              <w:right w:val="single" w:color="000000" w:sz="4" w:space="0" w:shadow="0" w:frame="0"/>
+            </w:tcBorders>
+            <w:shd w:val="clear" w:color="auto" w:fill="auto"/>
+            <w:tcMar>
+              <w:top w:type="dxa" w:w="80"/>
+              <w:left w:type="dxa" w:w="80"/>
+              <w:bottom w:type="dxa" w:w="80"/>
+              <w:right w:type="dxa" w:w="80"/>
+            </w:tcMar>
+            <w:vAlign w:val="top"/>
+          </w:tcPr>
+          <w:p>
+            <w:pPr>
+              <w:pStyle w:val="Body"/>
+            </w:pPr>
+            <w:r>
+              <w:rPr>
+                <w:rStyle w:val="None"/>
+                <w:rFonts w:ascii="Calibri" w:cs="Calibri" w:hAnsi="Calibri" w:eastAsia="Calibri"/>
+                <w:sz w:val="20"/>
+                <w:szCs w:val="20"/>
+                <w:rtl w:val="0"/>
+                <w:lang w:val="en-US"/>
+              </w:rPr>
+              <w:t>0x0000_0000_623</w:t>
+            </w:r>
+            <w:r>
+              <w:rPr>
+                <w:rStyle w:val="None"/>
+                <w:rFonts w:ascii="Calibri" w:cs="Calibri" w:hAnsi="Calibri" w:eastAsia="Calibri"/>
+                <w:sz w:val="20"/>
+                <w:szCs w:val="20"/>
+                <w:rtl w:val="0"/>
+                <w:lang w:val="en-US"/>
+              </w:rPr>
+              <w:t>6</w:t>
+            </w:r>
+            <w:r>
+              <w:rPr>
+                <w:rStyle w:val="None"/>
+                <w:rFonts w:ascii="Calibri" w:cs="Calibri" w:hAnsi="Calibri" w:eastAsia="Calibri"/>
+                <w:sz w:val="20"/>
+                <w:szCs w:val="20"/>
+                <w:rtl w:val="0"/>
+                <w:lang w:val="en-US"/>
+              </w:rPr>
+              <w:t>_0FFF</w:t>
             </w:r>
           </w:p>
         </w:tc>
@@ -9023,7 +9476,7 @@
                 <w:rtl w:val="0"/>
                 <w:lang w:val="en-US"/>
               </w:rPr>
-              <w:t>I2C1</w:t>
+              <w:t>GPIO1</w:t>
             </w:r>
           </w:p>
         </w:tc>
@@ -9058,7 +9511,7 @@
                 <w:rtl w:val="0"/>
                 <w:lang w:val="en-US"/>
               </w:rPr>
-              <w:t>axi_iic_1</w:t>
+              <w:t>axi_gpio_1</w:t>
             </w:r>
           </w:p>
         </w:tc>
@@ -9134,7 +9587,7 @@
         </w:tc>
         <w:tc>
           <w:tcPr>
-            <w:tcW w:type="dxa" w:w="2288"/>
+            <w:tcW w:type="dxa" w:w="2476"/>
             <w:tcBorders>
               <w:top w:val="single" w:color="000000" w:sz="4" w:space="0" w:shadow="0" w:frame="0"/>
               <w:left w:val="single" w:color="000000" w:sz="4" w:space="0" w:shadow="0" w:frame="0"/>
@@ -9163,13 +9616,24 @@
                 <w:rtl w:val="0"/>
                 <w:lang w:val="en-US"/>
               </w:rPr>
-              <w:t>0x0000_0000_6235_000</w:t>
-            </w:r>
-          </w:p>
-        </w:tc>
-        <w:tc>
-          <w:tcPr>
-            <w:tcW w:type="dxa" w:w="930"/>
+              <w:t>0x0000_0000_6233_000</w:t>
+            </w:r>
+            <w:r>
+              <w:rPr>
+                <w:rStyle w:val="None"/>
+                <w:rFonts w:ascii="Calibri" w:cs="Calibri" w:hAnsi="Calibri" w:eastAsia="Calibri"/>
+                <w:sz w:val="20"/>
+                <w:szCs w:val="20"/>
+                <w:rtl w:val="0"/>
+                <w:lang w:val="en-US"/>
+              </w:rPr>
+              <w:t>0</w:t>
+            </w:r>
+          </w:p>
+        </w:tc>
+        <w:tc>
+          <w:tcPr>
+            <w:tcW w:type="dxa" w:w="743"/>
             <w:tcBorders>
               <w:top w:val="single" w:color="000000" w:sz="4" w:space="0" w:shadow="0" w:frame="0"/>
               <w:left w:val="single" w:color="000000" w:sz="4" w:space="0" w:shadow="0" w:frame="0"/>
@@ -9233,7 +9697,7 @@
                 <w:rtl w:val="0"/>
                 <w:lang w:val="en-US"/>
               </w:rPr>
-              <w:t>0x0000_0000_6235_0FFF</w:t>
+              <w:t>0x0000_0000_6233_0FFF</w:t>
             </w:r>
           </w:p>
         </w:tc>
@@ -9276,7 +9740,18 @@
                 <w:rtl w:val="0"/>
                 <w:lang w:val="en-US"/>
               </w:rPr>
-              <w:t>GPIO1</w:t>
+              <w:t>GPIO</w:t>
+            </w:r>
+            <w:r>
+              <w:rPr>
+                <w:rStyle w:val="None"/>
+                <w:rFonts w:ascii="Calibri" w:cs="Calibri" w:hAnsi="Calibri" w:eastAsia="Calibri"/>
+                <w:sz w:val="20"/>
+                <w:szCs w:val="20"/>
+                <w:rtl w:val="0"/>
+                <w:lang w:val="en-US"/>
+              </w:rPr>
+              <w:t>2</w:t>
             </w:r>
           </w:p>
         </w:tc>
@@ -9311,7 +9786,18 @@
                 <w:rtl w:val="0"/>
                 <w:lang w:val="en-US"/>
               </w:rPr>
-              <w:t>axi_gpio_1</w:t>
+              <w:t>axi_gpio_</w:t>
+            </w:r>
+            <w:r>
+              <w:rPr>
+                <w:rStyle w:val="None"/>
+                <w:rFonts w:ascii="Calibri" w:cs="Calibri" w:hAnsi="Calibri" w:eastAsia="Calibri"/>
+                <w:sz w:val="20"/>
+                <w:szCs w:val="20"/>
+                <w:rtl w:val="0"/>
+                <w:lang w:val="en-US"/>
+              </w:rPr>
+              <w:t>2</w:t>
             </w:r>
           </w:p>
         </w:tc>
@@ -9387,7 +9873,7 @@
         </w:tc>
         <w:tc>
           <w:tcPr>
-            <w:tcW w:type="dxa" w:w="2288"/>
+            <w:tcW w:type="dxa" w:w="2476"/>
             <w:tcBorders>
               <w:top w:val="single" w:color="000000" w:sz="4" w:space="0" w:shadow="0" w:frame="0"/>
               <w:left w:val="single" w:color="000000" w:sz="4" w:space="0" w:shadow="0" w:frame="0"/>
@@ -9416,13 +9902,46 @@
                 <w:rtl w:val="0"/>
                 <w:lang w:val="en-US"/>
               </w:rPr>
-              <w:t>0x0000_0000_6233_000</w:t>
-            </w:r>
-          </w:p>
-        </w:tc>
-        <w:tc>
-          <w:tcPr>
-            <w:tcW w:type="dxa" w:w="930"/>
+              <w:t>0x0000_0000_623</w:t>
+            </w:r>
+            <w:r>
+              <w:rPr>
+                <w:rStyle w:val="None"/>
+                <w:rFonts w:ascii="Calibri" w:cs="Calibri" w:hAnsi="Calibri" w:eastAsia="Calibri"/>
+                <w:sz w:val="20"/>
+                <w:szCs w:val="20"/>
+                <w:rtl w:val="0"/>
+                <w:lang w:val="en-US"/>
+              </w:rPr>
+              <w:t>7</w:t>
+            </w:r>
+            <w:r>
+              <w:rPr>
+                <w:rStyle w:val="None"/>
+                <w:rFonts w:ascii="Calibri" w:cs="Calibri" w:hAnsi="Calibri" w:eastAsia="Calibri"/>
+                <w:sz w:val="20"/>
+                <w:szCs w:val="20"/>
+                <w:rtl w:val="0"/>
+                <w:lang w:val="en-US"/>
+              </w:rPr>
+              <w:t>_000</w:t>
+            </w:r>
+            <w:r>
+              <w:rPr>
+                <w:rStyle w:val="None"/>
+                <w:rFonts w:ascii="Calibri" w:cs="Calibri" w:hAnsi="Calibri" w:eastAsia="Calibri"/>
+                <w:sz w:val="20"/>
+                <w:szCs w:val="20"/>
+                <w:rtl w:val="0"/>
+                <w:lang w:val="en-US"/>
+              </w:rPr>
+              <w:t>0</w:t>
+            </w:r>
+          </w:p>
+        </w:tc>
+        <w:tc>
+          <w:tcPr>
+            <w:tcW w:type="dxa" w:w="743"/>
             <w:tcBorders>
               <w:top w:val="single" w:color="000000" w:sz="4" w:space="0" w:shadow="0" w:frame="0"/>
               <w:left w:val="single" w:color="000000" w:sz="4" w:space="0" w:shadow="0" w:frame="0"/>
@@ -9486,7 +10005,29 @@
                 <w:rtl w:val="0"/>
                 <w:lang w:val="en-US"/>
               </w:rPr>
-              <w:t>0x0000_0000_6233_0FFF</w:t>
+              <w:t>0x0000_0000_623</w:t>
+            </w:r>
+            <w:r>
+              <w:rPr>
+                <w:rStyle w:val="None"/>
+                <w:rFonts w:ascii="Calibri" w:cs="Calibri" w:hAnsi="Calibri" w:eastAsia="Calibri"/>
+                <w:sz w:val="20"/>
+                <w:szCs w:val="20"/>
+                <w:rtl w:val="0"/>
+                <w:lang w:val="en-US"/>
+              </w:rPr>
+              <w:t>7</w:t>
+            </w:r>
+            <w:r>
+              <w:rPr>
+                <w:rStyle w:val="None"/>
+                <w:rFonts w:ascii="Calibri" w:cs="Calibri" w:hAnsi="Calibri" w:eastAsia="Calibri"/>
+                <w:sz w:val="20"/>
+                <w:szCs w:val="20"/>
+                <w:rtl w:val="0"/>
+                <w:lang w:val="en-US"/>
+              </w:rPr>
+              <w:t>_0FFF</w:t>
             </w:r>
           </w:p>
         </w:tc>
@@ -9500,7 +10041,7 @@
         </w:trPr>
         <w:tc>
           <w:tcPr>
-            <w:tcW w:type="dxa" w:w="10577"/>
+            <w:tcW w:type="dxa" w:w="10578"/>
             <w:gridSpan w:val="7"/>
             <w:tcBorders>
               <w:top w:val="single" w:color="000000" w:sz="4" w:space="0" w:shadow="0" w:frame="0"/>
@@ -9559,7 +10100,7 @@
       </w:pPr>
       <w:r>
         <w:rPr>
-          <w:rStyle w:val="Hyperlink.1"/>
+          <w:rStyle w:val="None"/>
           <w:rtl w:val="0"/>
           <w:lang w:val="en-US"/>
         </w:rPr>
@@ -9573,7 +10114,7 @@
       </w:r>
       <w:r>
         <w:rPr>
-          <w:rStyle w:val="Hyperlink.1"/>
+          <w:rStyle w:val="None"/>
           <w:rtl w:val="0"/>
           <w:lang w:val="en-US"/>
         </w:rPr>
@@ -9587,7 +10128,7 @@
       </w:r>
       <w:r>
         <w:rPr>
-          <w:rStyle w:val="Hyperlink.1"/>
+          <w:rStyle w:val="None"/>
           <w:rtl w:val="0"/>
           <w:lang w:val="en-US"/>
         </w:rPr>
@@ -9615,7 +10156,7 @@
       </w:r>
       <w:r>
         <w:rPr>
-          <w:rStyle w:val="Hyperlink.1"/>
+          <w:rStyle w:val="None"/>
           <w:rtl w:val="0"/>
           <w:lang w:val="en-US"/>
         </w:rPr>
@@ -9628,7 +10169,7 @@
       </w:pPr>
       <w:r>
         <w:rPr>
-          <w:rStyle w:val="Hyperlink.1"/>
+          <w:rStyle w:val="None"/>
           <w:rtl w:val="0"/>
           <w:lang w:val="en-US"/>
         </w:rPr>
@@ -9641,7 +10182,7 @@
       </w:pPr>
       <w:r>
         <w:rPr>
-          <w:rStyle w:val="Hyperlink.1"/>
+          <w:rStyle w:val="None"/>
           <w:rtl w:val="0"/>
           <w:lang w:val="en-US"/>
         </w:rPr>
@@ -9654,7 +10195,7 @@
       </w:pPr>
       <w:r>
         <w:rPr>
-          <w:rStyle w:val="Hyperlink.1"/>
+          <w:rStyle w:val="None"/>
           <w:rtl w:val="0"/>
           <w:lang w:val="en-US"/>
         </w:rPr>
@@ -9677,7 +10218,7 @@
       <w:bookmarkStart w:name="_Toc4" w:id="5"/>
       <w:r>
         <w:rPr>
-          <w:rStyle w:val="Hyperlink.1"/>
+          <w:rStyle w:val="None"/>
           <w:rtl w:val="0"/>
           <w:lang w:val="en-US"/>
         </w:rPr>
@@ -9700,7 +10241,7 @@
       </w:pPr>
       <w:r>
         <w:rPr>
-          <w:rStyle w:val="Hyperlink.1"/>
+          <w:rStyle w:val="None"/>
           <w:rtl w:val="0"/>
           <w:lang w:val="en-US"/>
         </w:rPr>
@@ -9855,7 +10396,7 @@
             </w:pPr>
             <w:r>
               <w:rPr>
-                <w:rStyle w:val="Hyperlink.2"/>
+                <w:rStyle w:val="Hyperlink.1"/>
                 <w:rtl w:val="0"/>
                 <w:lang w:val="en-US"/>
               </w:rPr>
@@ -9888,7 +10429,7 @@
             </w:pPr>
             <w:r>
               <w:rPr>
-                <w:rStyle w:val="Hyperlink.2"/>
+                <w:rStyle w:val="Hyperlink.1"/>
                 <w:rtl w:val="0"/>
                 <w:lang w:val="en-US"/>
               </w:rPr>
@@ -9930,7 +10471,7 @@
             </w:pPr>
             <w:r>
               <w:rPr>
-                <w:rStyle w:val="Hyperlink.2"/>
+                <w:rStyle w:val="Hyperlink.1"/>
                 <w:rtl w:val="0"/>
                 <w:lang w:val="en-US"/>
               </w:rPr>
@@ -9963,7 +10504,7 @@
             </w:pPr>
             <w:r>
               <w:rPr>
-                <w:rStyle w:val="Hyperlink.2"/>
+                <w:rStyle w:val="Hyperlink.1"/>
                 <w:rtl w:val="0"/>
                 <w:lang w:val="en-US"/>
               </w:rPr>
@@ -10005,7 +10546,7 @@
             </w:pPr>
             <w:r>
               <w:rPr>
-                <w:rStyle w:val="Hyperlink.2"/>
+                <w:rStyle w:val="Hyperlink.1"/>
                 <w:rtl w:val="0"/>
                 <w:lang w:val="en-US"/>
               </w:rPr>
@@ -10038,7 +10579,7 @@
             </w:pPr>
             <w:r>
               <w:rPr>
-                <w:rStyle w:val="Hyperlink.2"/>
+                <w:rStyle w:val="Hyperlink.1"/>
                 <w:rtl w:val="0"/>
                 <w:lang w:val="en-US"/>
               </w:rPr>
@@ -10080,7 +10621,7 @@
             </w:pPr>
             <w:r>
               <w:rPr>
-                <w:rStyle w:val="Hyperlink.2"/>
+                <w:rStyle w:val="Hyperlink.1"/>
                 <w:rtl w:val="0"/>
                 <w:lang w:val="en-US"/>
               </w:rPr>
@@ -10113,7 +10654,7 @@
             </w:pPr>
             <w:r>
               <w:rPr>
-                <w:rStyle w:val="Hyperlink.2"/>
+                <w:rStyle w:val="Hyperlink.1"/>
                 <w:rtl w:val="0"/>
                 <w:lang w:val="en-US"/>
               </w:rPr>
@@ -10155,7 +10696,7 @@
             </w:pPr>
             <w:r>
               <w:rPr>
-                <w:rStyle w:val="Hyperlink.2"/>
+                <w:rStyle w:val="Hyperlink.1"/>
                 <w:rtl w:val="0"/>
                 <w:lang w:val="en-US"/>
               </w:rPr>
@@ -10188,7 +10729,7 @@
             </w:pPr>
             <w:r>
               <w:rPr>
-                <w:rStyle w:val="Hyperlink.2"/>
+                <w:rStyle w:val="Hyperlink.1"/>
                 <w:rtl w:val="0"/>
                 <w:lang w:val="en-US"/>
               </w:rPr>
@@ -10508,7 +11049,7 @@
                 <w:rtl w:val="0"/>
                 <w:lang w:val="en-US"/>
               </w:rPr>
-              <w:t>iic_1</w:t>
+              <w:t>uart_2</w:t>
             </w:r>
           </w:p>
         </w:tc>
@@ -10546,7 +11087,7 @@
             </w:pPr>
             <w:r>
               <w:rPr>
-                <w:rStyle w:val="Hyperlink.2"/>
+                <w:rStyle w:val="Hyperlink.1"/>
                 <w:rtl w:val="0"/>
                 <w:lang w:val="en-US"/>
               </w:rPr>
@@ -10579,7 +11120,7 @@
             </w:pPr>
             <w:r>
               <w:rPr>
-                <w:rStyle w:val="Hyperlink.2"/>
+                <w:rStyle w:val="Hyperlink.1"/>
                 <w:rtl w:val="0"/>
                 <w:lang w:val="en-US"/>
               </w:rPr>
@@ -10673,7 +11214,7 @@
       </w:pPr>
       <w:r>
         <w:rPr>
-          <w:rStyle w:val="Hyperlink.1"/>
+          <w:rStyle w:val="None"/>
           <w:rtl w:val="0"/>
           <w:lang w:val="en-US"/>
         </w:rPr>
@@ -10699,7 +11240,7 @@
       </w:r>
       <w:r>
         <w:rPr>
-          <w:rStyle w:val="Hyperlink.1"/>
+          <w:rStyle w:val="None"/>
           <w:rtl w:val="0"/>
           <w:lang w:val="en-US"/>
         </w:rPr>
@@ -10713,7 +11254,7 @@
       </w:r>
       <w:r>
         <w:rPr>
-          <w:rStyle w:val="Hyperlink.1"/>
+          <w:rStyle w:val="None"/>
           <w:rtl w:val="0"/>
           <w:lang w:val="en-US"/>
         </w:rPr>
@@ -10739,7 +11280,7 @@
       </w:r>
       <w:r>
         <w:rPr>
-          <w:rStyle w:val="Hyperlink.1"/>
+          <w:rStyle w:val="None"/>
           <w:rtl w:val="0"/>
           <w:lang w:val="en-US"/>
         </w:rPr>
@@ -10764,7 +11305,7 @@
       <w:bookmarkStart w:name="_Toc5" w:id="6"/>
       <w:r>
         <w:rPr>
-          <w:rStyle w:val="Hyperlink.1"/>
+          <w:rStyle w:val="None"/>
           <w:rtl w:val="0"/>
           <w:lang w:val="en-US"/>
         </w:rPr>
@@ -10778,7 +11319,7 @@
       </w:pPr>
       <w:r>
         <w:rPr>
-          <w:rStyle w:val="Hyperlink.1"/>
+          <w:rStyle w:val="None"/>
           <w:rtl w:val="0"/>
           <w:lang w:val="en-US"/>
         </w:rPr>
@@ -11729,7 +12270,7 @@
           <w:shd w:val="clear" w:color="auto" w:fill="f9d6ca"/>
         </w:tblPrEx>
         <w:trPr>
-          <w:trHeight w:val="300" w:hRule="atLeast"/>
+          <w:trHeight w:val="240" w:hRule="atLeast"/>
         </w:trPr>
         <w:tc>
           <w:tcPr>
@@ -11858,7 +12399,44 @@
             </w:tcMar>
             <w:vAlign w:val="top"/>
           </w:tcPr>
-          <w:p/>
+          <w:p>
+            <w:pPr>
+              <w:pStyle w:val="Body"/>
+            </w:pPr>
+            <w:r>
+              <w:rPr>
+                <w:rStyle w:val="None"/>
+                <w:rFonts w:ascii="Calibri" w:cs="Calibri" w:hAnsi="Calibri" w:eastAsia="Calibri"/>
+                <w:sz w:val="20"/>
+                <w:szCs w:val="20"/>
+                <w:rtl w:val="0"/>
+                <w:lang w:val="en-US"/>
+              </w:rPr>
+              <w:t>GPIO_</w:t>
+            </w:r>
+            <w:r>
+              <w:rPr>
+                <w:rStyle w:val="None"/>
+                <w:rFonts w:ascii="Calibri" w:cs="Calibri" w:hAnsi="Calibri" w:eastAsia="Calibri"/>
+                <w:sz w:val="20"/>
+                <w:szCs w:val="20"/>
+                <w:rtl w:val="0"/>
+                <w:lang w:val="en-US"/>
+              </w:rPr>
+              <w:t>2</w:t>
+            </w:r>
+            <w:r>
+              <w:rPr>
+                <w:rStyle w:val="None"/>
+                <w:rFonts w:ascii="Calibri" w:cs="Calibri" w:hAnsi="Calibri" w:eastAsia="Calibri"/>
+                <w:sz w:val="20"/>
+                <w:szCs w:val="20"/>
+                <w:rtl w:val="0"/>
+                <w:lang w:val="en-US"/>
+              </w:rPr>
+              <w:t>[0]</w:t>
+            </w:r>
+          </w:p>
         </w:tc>
         <w:tc>
           <w:tcPr>
@@ -12010,7 +12588,7 @@
           <w:shd w:val="clear" w:color="auto" w:fill="f9d6ca"/>
         </w:tblPrEx>
         <w:trPr>
-          <w:trHeight w:val="300" w:hRule="atLeast"/>
+          <w:trHeight w:val="240" w:hRule="atLeast"/>
         </w:trPr>
         <w:tc>
           <w:tcPr>
@@ -12139,7 +12717,66 @@
             </w:tcMar>
             <w:vAlign w:val="top"/>
           </w:tcPr>
-          <w:p/>
+          <w:p>
+            <w:pPr>
+              <w:pStyle w:val="Body"/>
+            </w:pPr>
+            <w:r>
+              <w:rPr>
+                <w:rStyle w:val="None"/>
+                <w:rFonts w:ascii="Calibri" w:cs="Calibri" w:hAnsi="Calibri" w:eastAsia="Calibri"/>
+                <w:sz w:val="20"/>
+                <w:szCs w:val="20"/>
+                <w:rtl w:val="0"/>
+                <w:lang w:val="en-US"/>
+              </w:rPr>
+              <w:t>GPIO_</w:t>
+            </w:r>
+            <w:r>
+              <w:rPr>
+                <w:rStyle w:val="None"/>
+                <w:rFonts w:ascii="Calibri" w:cs="Calibri" w:hAnsi="Calibri" w:eastAsia="Calibri"/>
+                <w:sz w:val="20"/>
+                <w:szCs w:val="20"/>
+                <w:rtl w:val="0"/>
+                <w:lang w:val="en-US"/>
+              </w:rPr>
+              <w:t>2</w:t>
+            </w:r>
+            <w:r>
+              <w:rPr>
+                <w:rStyle w:val="None"/>
+                <w:rFonts w:ascii="Calibri" w:cs="Calibri" w:hAnsi="Calibri" w:eastAsia="Calibri"/>
+                <w:sz w:val="20"/>
+                <w:szCs w:val="20"/>
+                <w:rtl w:val="0"/>
+                <w:lang w:val="en-US"/>
+              </w:rPr>
+              <w:t>[</w:t>
+            </w:r>
+            <w:r>
+              <w:rPr>
+                <w:rStyle w:val="None"/>
+                <w:rFonts w:ascii="Calibri" w:cs="Calibri" w:hAnsi="Calibri" w:eastAsia="Calibri"/>
+                <w:sz w:val="20"/>
+                <w:szCs w:val="20"/>
+                <w:rtl w:val="0"/>
+                <w:lang w:val="en-US"/>
+              </w:rPr>
+              <w:t>1</w:t>
+            </w:r>
+            <w:r>
+              <w:rPr>
+                <w:rStyle w:val="None"/>
+                <w:rFonts w:ascii="Calibri" w:cs="Calibri" w:hAnsi="Calibri" w:eastAsia="Calibri"/>
+                <w:sz w:val="20"/>
+                <w:szCs w:val="20"/>
+                <w:rtl w:val="0"/>
+                <w:lang w:val="en-US"/>
+              </w:rPr>
+              <w:t>]</w:t>
+            </w:r>
+          </w:p>
         </w:tc>
         <w:tc>
           <w:tcPr>
@@ -12329,7 +12966,7 @@
       </w:pPr>
       <w:r>
         <w:rPr>
-          <w:rStyle w:val="Hyperlink.1"/>
+          <w:rStyle w:val="None"/>
           <w:rtl w:val="0"/>
           <w:lang w:val="en-US"/>
         </w:rPr>
@@ -12366,7 +13003,7 @@
       </w:pPr>
       <w:r>
         <w:rPr>
-          <w:rStyle w:val="Hyperlink.1"/>
+          <w:rStyle w:val="None"/>
           <w:rtl w:val="0"/>
           <w:lang w:val="en-US"/>
         </w:rPr>
@@ -12379,7 +13016,7 @@
       </w:pPr>
       <w:r>
         <w:rPr>
-          <w:rStyle w:val="Hyperlink.1"/>
+          <w:rStyle w:val="None"/>
           <w:rtl w:val="0"/>
           <w:lang w:val="en-US"/>
         </w:rPr>
@@ -12393,25 +13030,25 @@
       </w:r>
       <w:r>
         <w:rPr>
-          <w:rStyle w:val="Hyperlink.4"/>
+          <w:rStyle w:val="Hyperlink.3"/>
         </w:rPr>
         <w:fldChar w:fldCharType="begin" w:fldLock="0"/>
       </w:r>
       <w:r>
         <w:rPr>
-          <w:rStyle w:val="Hyperlink.4"/>
+          <w:rStyle w:val="Hyperlink.3"/>
         </w:rPr>
         <w:instrText xml:space="preserve"> HYPERLINK "https://github.com/coldnew/FreeRTOS-mirror"</w:instrText>
       </w:r>
       <w:r>
         <w:rPr>
-          <w:rStyle w:val="Hyperlink.4"/>
+          <w:rStyle w:val="Hyperlink.3"/>
         </w:rPr>
         <w:fldChar w:fldCharType="separate" w:fldLock="0"/>
       </w:r>
       <w:r>
         <w:rPr>
-          <w:rStyle w:val="Hyperlink.4"/>
+          <w:rStyle w:val="Hyperlink.3"/>
           <w:rtl w:val="0"/>
           <w:lang w:val="en-US"/>
         </w:rPr>
@@ -12429,7 +13066,7 @@
       </w:r>
       <w:r>
         <w:rPr>
-          <w:rStyle w:val="Hyperlink.1"/>
+          <w:rStyle w:val="None"/>
           <w:rtl w:val="0"/>
           <w:lang w:val="en-US"/>
         </w:rPr>
@@ -12442,7 +13079,7 @@
       </w:pPr>
       <w:r>
         <w:rPr>
-          <w:rStyle w:val="Hyperlink.1"/>
+          <w:rStyle w:val="None"/>
           <w:rtl w:val="0"/>
           <w:lang w:val="en-US"/>
         </w:rPr>
@@ -13348,12 +13985,6 @@
       </w:numPr>
     </w:pPr>
   </w:style>
-  <w:style w:type="character" w:styleId="Hyperlink.1">
-    <w:name w:val="Hyperlink.1"/>
-    <w:rPr>
-      <w:lang w:val="en-US"/>
-    </w:rPr>
-  </w:style>
   <w:style w:type="character" w:styleId="None">
     <w:name w:val="None"/>
   </w:style>
@@ -13405,10 +14036,10 @@
       <w:lang w:val="en-US"/>
     </w:rPr>
   </w:style>
-  <w:style w:type="character" w:styleId="Hyperlink.2">
-    <w:name w:val="Hyperlink.2"/>
+  <w:style w:type="character" w:styleId="Hyperlink.1">
+    <w:name w:val="Hyperlink.1"/>
     <w:basedOn w:val="None"/>
-    <w:next w:val="Hyperlink.2"/>
+    <w:next w:val="Hyperlink.1"/>
     <w:rPr>
       <w:lang w:val="en-US"/>
     </w:rPr>
@@ -13451,10 +14082,10 @@
       <w:lang w:val="en-US"/>
     </w:rPr>
   </w:style>
-  <w:style w:type="character" w:styleId="Hyperlink.3">
-    <w:name w:val="Hyperlink.3"/>
+  <w:style w:type="character" w:styleId="Hyperlink.2">
+    <w:name w:val="Hyperlink.2"/>
     <w:basedOn w:val="None"/>
-    <w:next w:val="Hyperlink.3"/>
+    <w:next w:val="Hyperlink.2"/>
     <w:rPr>
       <w:color w:val="3a6331"/>
       <w:sz w:val="18"/>
@@ -13463,10 +14094,10 @@
       <w:lang w:val="en-US"/>
     </w:rPr>
   </w:style>
-  <w:style w:type="character" w:styleId="Hyperlink.4">
-    <w:name w:val="Hyperlink.4"/>
+  <w:style w:type="character" w:styleId="Hyperlink.3">
+    <w:name w:val="Hyperlink.3"/>
     <w:basedOn w:val="None"/>
-    <w:next w:val="Hyperlink.4"/>
+    <w:next w:val="Hyperlink.3"/>
     <w:rPr>
       <w:color w:val="3a6331"/>
       <w:u w:val="single" w:color="3a6331"/>

</xml_diff>

<commit_message>
Updated system documentation diagrams
</commit_message>
<xml_diff>
--- a/documentation_source/GFE_System_Description.docx
+++ b/documentation_source/GFE_System_Description.docx
@@ -554,24 +554,32 @@
           <w:rStyle w:val="Hyperlink.1"/>
         </w:rPr>
         <w:drawing>
-          <wp:anchor distT="152400" distB="152400" distL="152400" distR="152400" simplePos="0" relativeHeight="251660288" behindDoc="0" locked="0" layoutInCell="1" allowOverlap="1">
+          <wp:anchor distT="152400" distB="152400" distL="152400" distR="152400" simplePos="0" relativeHeight="251662336" behindDoc="0" locked="0" layoutInCell="1" allowOverlap="1">
             <wp:simplePos x="0" y="0"/>
             <wp:positionH relativeFrom="margin">
-              <wp:posOffset>184150</wp:posOffset>
+              <wp:posOffset>193032</wp:posOffset>
             </wp:positionH>
             <wp:positionV relativeFrom="line">
-              <wp:posOffset>154199</wp:posOffset>
+              <wp:posOffset>205353</wp:posOffset>
             </wp:positionV>
-            <wp:extent cx="6169510" cy="3618709"/>
+            <wp:extent cx="6459235" cy="3743924"/>
             <wp:effectExtent l="0" t="0" r="0" b="0"/>
-            <wp:wrapTopAndBottom distT="152400" distB="152400"/>
+            <wp:wrapThrough wrapText="bothSides" distL="152400" distR="152400">
+              <wp:wrapPolygon edited="1">
+                <wp:start x="0" y="0"/>
+                <wp:lineTo x="21600" y="0"/>
+                <wp:lineTo x="21600" y="21617"/>
+                <wp:lineTo x="0" y="21617"/>
+                <wp:lineTo x="0" y="0"/>
+              </wp:wrapPolygon>
+            </wp:wrapThrough>
             <wp:docPr id="1073741825" name="officeArt object"/>
             <wp:cNvGraphicFramePr/>
             <a:graphic xmlns:a="http://schemas.openxmlformats.org/drawingml/2006/main">
               <a:graphicData uri="http://schemas.openxmlformats.org/drawingml/2006/picture">
                 <pic:pic xmlns:pic="http://schemas.openxmlformats.org/drawingml/2006/picture">
                   <pic:nvPicPr>
-                    <pic:cNvPr id="1073741825" name="systemdiagram.png"/>
+                    <pic:cNvPr id="1073741825" name="figure1.png"/>
                     <pic:cNvPicPr>
                       <a:picLocks noChangeAspect="1"/>
                     </pic:cNvPicPr>
@@ -580,7 +588,6 @@
                     <a:blip r:embed="rId4">
                       <a:extLst/>
                     </a:blip>
-                    <a:srcRect l="0" t="0" r="0" b="0"/>
                     <a:stretch>
                       <a:fillRect/>
                     </a:stretch>
@@ -588,7 +595,7 @@
                   <pic:spPr>
                     <a:xfrm>
                       <a:off x="0" y="0"/>
-                      <a:ext cx="6169510" cy="3618709"/>
+                      <a:ext cx="6459235" cy="3743924"/>
                     </a:xfrm>
                     <a:prstGeom prst="rect">
                       <a:avLst/>
@@ -629,7 +636,27 @@
           <w:rtl w:val="0"/>
           <w:lang w:val="en-US"/>
         </w:rPr>
-        <w:t>Figure 1: GFE P1/P2 VCU118 FPGA board and FPGA device block diagram</w:t>
+        <w:t>Figure 1: GFE P</w:t>
+      </w:r>
+      <w:r>
+        <w:rPr>
+          <w:rFonts w:ascii="Calibri" w:cs="Calibri" w:hAnsi="Calibri" w:eastAsia="Calibri"/>
+          <w:b w:val="1"/>
+          <w:bCs w:val="1"/>
+          <w:rtl w:val="0"/>
+          <w:lang w:val="en-US"/>
+        </w:rPr>
+        <w:t>{1,2,3}</w:t>
+      </w:r>
+      <w:r>
+        <w:rPr>
+          <w:rFonts w:ascii="Calibri" w:cs="Calibri" w:hAnsi="Calibri" w:eastAsia="Calibri"/>
+          <w:b w:val="1"/>
+          <w:bCs w:val="1"/>
+          <w:rtl w:val="0"/>
+          <w:lang w:val="en-US"/>
+        </w:rPr>
+        <w:t xml:space="preserve"> VCU118 FPGA board and FPGA device block diagram</w:t>
       </w:r>
     </w:p>
     <w:p>
@@ -7290,7 +7317,7 @@
       </w:pPr>
       <w:r>
         <w:drawing>
-          <wp:anchor distT="152400" distB="152400" distL="152400" distR="152400" simplePos="0" relativeHeight="251661312" behindDoc="0" locked="0" layoutInCell="1" allowOverlap="1">
+          <wp:anchor distT="152400" distB="152400" distL="152400" distR="152400" simplePos="0" relativeHeight="251660288" behindDoc="0" locked="0" layoutInCell="1" allowOverlap="1">
             <wp:simplePos x="0" y="0"/>
             <wp:positionH relativeFrom="margin">
               <wp:posOffset>-6350</wp:posOffset>
@@ -7453,7 +7480,7 @@
       </w:pPr>
       <w:r>
         <w:drawing>
-          <wp:anchor distT="152400" distB="152400" distL="152400" distR="152400" simplePos="0" relativeHeight="251662336" behindDoc="0" locked="0" layoutInCell="1" allowOverlap="1">
+          <wp:anchor distT="152400" distB="152400" distL="152400" distR="152400" simplePos="0" relativeHeight="251661312" behindDoc="0" locked="0" layoutInCell="1" allowOverlap="1">
             <wp:simplePos x="0" y="0"/>
             <wp:positionH relativeFrom="margin">
               <wp:posOffset>-209550</wp:posOffset>
@@ -14300,14 +14327,6 @@
     <w:p>
       <w:pPr>
         <w:pStyle w:val="Body A"/>
-        <w:widowControl w:val="0"/>
-        <w:spacing w:line="240" w:lineRule="auto"/>
-        <w:ind w:left="108" w:hanging="108"/>
-      </w:pPr>
-    </w:p>
-    <w:p>
-      <w:pPr>
-        <w:pStyle w:val="Body A"/>
       </w:pPr>
     </w:p>
     <w:p>
@@ -15755,34 +15774,39 @@
         </w:rPr>
         <w:t xml:space="preserve"> processor program flow and processor state.</w:t>
       </w:r>
-    </w:p>
-    <w:p>
-      <w:pPr>
-        <w:pStyle w:val="Body"/>
-        <w:spacing w:before="160" w:line="259" w:lineRule="auto"/>
+      <w:r>
         <w:rPr>
           <w:rFonts w:ascii="Calibri" w:cs="Calibri" w:hAnsi="Calibri" w:eastAsia="Calibri"/>
           <w:sz w:val="22"/>
           <w:szCs w:val="22"/>
         </w:rPr>
-      </w:pPr>
-      <w:r>
-        <w:rPr>
-          <w:rFonts w:ascii="Calibri" w:cs="Calibri" w:hAnsi="Calibri" w:eastAsia="Calibri"/>
-          <w:sz w:val="22"/>
-          <w:szCs w:val="22"/>
-        </w:rPr>
         <w:drawing>
-          <wp:inline distT="0" distB="0" distL="0" distR="0">
-            <wp:extent cx="6858000" cy="1889721"/>
+          <wp:anchor distT="152400" distB="152400" distL="152400" distR="152400" simplePos="0" relativeHeight="251663360" behindDoc="0" locked="0" layoutInCell="1" allowOverlap="1">
+            <wp:simplePos x="0" y="0"/>
+            <wp:positionH relativeFrom="margin">
+              <wp:posOffset>-158750</wp:posOffset>
+            </wp:positionH>
+            <wp:positionV relativeFrom="line">
+              <wp:posOffset>164464</wp:posOffset>
+            </wp:positionV>
+            <wp:extent cx="7095970" cy="2545539"/>
             <wp:effectExtent l="0" t="0" r="0" b="0"/>
-            <wp:docPr id="1073741829" name="officeArt object" descr="Picture 3"/>
+            <wp:wrapThrough wrapText="bothSides" distL="152400" distR="152400">
+              <wp:wrapPolygon edited="1">
+                <wp:start x="0" y="0"/>
+                <wp:lineTo x="21621" y="0"/>
+                <wp:lineTo x="21621" y="21639"/>
+                <wp:lineTo x="0" y="21639"/>
+                <wp:lineTo x="0" y="0"/>
+              </wp:wrapPolygon>
+            </wp:wrapThrough>
+            <wp:docPr id="1073741829" name="officeArt object"/>
             <wp:cNvGraphicFramePr/>
             <a:graphic xmlns:a="http://schemas.openxmlformats.org/drawingml/2006/main">
               <a:graphicData uri="http://schemas.openxmlformats.org/drawingml/2006/picture">
                 <pic:pic xmlns:pic="http://schemas.openxmlformats.org/drawingml/2006/picture">
                   <pic:nvPicPr>
-                    <pic:cNvPr id="1073741829" name="Picture 3" descr="Picture 3"/>
+                    <pic:cNvPr id="1073741829" name="figure4.png"/>
                     <pic:cNvPicPr>
                       <a:picLocks noChangeAspect="1"/>
                     </pic:cNvPicPr>
@@ -15798,7 +15822,7 @@
                   <pic:spPr>
                     <a:xfrm>
                       <a:off x="0" y="0"/>
-                      <a:ext cx="6858000" cy="1889721"/>
+                      <a:ext cx="7095970" cy="2545539"/>
                     </a:xfrm>
                     <a:prstGeom prst="rect">
                       <a:avLst/>
@@ -15812,7 +15836,7 @@
                 </pic:pic>
               </a:graphicData>
             </a:graphic>
-          </wp:inline>
+          </wp:anchor>
         </w:drawing>
       </w:r>
     </w:p>

</xml_diff>